<commit_message>
Ingreso de formularios mantenimiento
</commit_message>
<xml_diff>
--- a/Documentacion/DATOS DE TABLA PRICIPAL MODELO.docx
+++ b/Documentacion/DATOS DE TABLA PRICIPAL MODELO.docx
@@ -1855,6 +1855,18 @@
         </w:numPr>
       </w:pPr>
       <w:r>
+        <w:t>IP</w:t>
+      </w:r>
+    </w:p>
+    <w:p>
+      <w:pPr>
+        <w:pStyle w:val="Prrafodelista"/>
+        <w:numPr>
+          <w:ilvl w:val="1"/>
+          <w:numId w:val="2"/>
+        </w:numPr>
+      </w:pPr>
+      <w:r>
         <w:t>#Canales</w:t>
       </w:r>
     </w:p>
@@ -2026,10 +2038,10 @@
         </w:numPr>
       </w:pPr>
       <w:r>
-        <w:t>ZKT</w:t>
-      </w:r>
-      <w:r>
-        <w:t xml:space="preserve"> Biométrico</w:t>
+        <w:t>BIOMETTRICO</w:t>
+      </w:r>
+      <w:r>
+        <w:t xml:space="preserve"> </w:t>
       </w:r>
     </w:p>
     <w:p>
@@ -3036,8 +3048,6 @@
           <w:bCs/>
         </w:rPr>
       </w:pPr>
-      <w:bookmarkStart w:id="3" w:name="_GoBack"/>
-      <w:bookmarkEnd w:id="3"/>
     </w:p>
     <w:p>
       <w:pPr>
@@ -3075,476 +3085,1011 @@
       <w:pPr>
         <w:pStyle w:val="Ttulo2"/>
       </w:pPr>
-      <w:bookmarkStart w:id="4" w:name="_Toc24975273"/>
+      <w:bookmarkStart w:id="3" w:name="_Toc24975273"/>
       <w:r>
         <w:lastRenderedPageBreak/>
         <w:t>EQUIPOS DE INFRAESTRUCTURA</w:t>
       </w:r>
+      <w:bookmarkEnd w:id="3"/>
+    </w:p>
+    <w:p>
+      <w:pPr>
+        <w:numPr>
+          <w:ilvl w:val="0"/>
+          <w:numId w:val="9"/>
+        </w:numPr>
+        <w:spacing w:before="17" w:after="0" w:line="240" w:lineRule="auto"/>
+        <w:ind w:left="822"/>
+        <w:textAlignment w:val="baseline"/>
+        <w:rPr>
+          <w:rFonts w:ascii="Arial" w:eastAsia="Times New Roman" w:hAnsi="Arial" w:cs="Arial"/>
+          <w:color w:val="000000"/>
+          <w:lang w:eastAsia="es-CO"/>
+        </w:rPr>
+      </w:pPr>
+      <w:r>
+        <w:rPr>
+          <w:rFonts w:ascii="Arial" w:eastAsia="Times New Roman" w:hAnsi="Arial" w:cs="Arial"/>
+          <w:color w:val="000000"/>
+          <w:lang w:eastAsia="es-CO"/>
+        </w:rPr>
+        <w:t>AIRES ACONDICIONADOS:</w:t>
+      </w:r>
+    </w:p>
+    <w:p>
+      <w:pPr>
+        <w:numPr>
+          <w:ilvl w:val="1"/>
+          <w:numId w:val="10"/>
+        </w:numPr>
+        <w:spacing w:before="68" w:after="0" w:line="240" w:lineRule="auto"/>
+        <w:ind w:left="1542"/>
+        <w:textAlignment w:val="baseline"/>
+        <w:rPr>
+          <w:rFonts w:ascii="Courier New" w:eastAsia="Times New Roman" w:hAnsi="Courier New" w:cs="Courier New"/>
+          <w:color w:val="000000"/>
+          <w:lang w:eastAsia="es-CO"/>
+        </w:rPr>
+      </w:pPr>
+      <w:r>
+        <w:rPr>
+          <w:rFonts w:ascii="Arial" w:eastAsia="Times New Roman" w:hAnsi="Arial" w:cs="Arial"/>
+          <w:color w:val="000000"/>
+          <w:lang w:eastAsia="es-CO"/>
+        </w:rPr>
+        <w:t>BTU</w:t>
+      </w:r>
+    </w:p>
+    <w:p>
+      <w:pPr>
+        <w:numPr>
+          <w:ilvl w:val="1"/>
+          <w:numId w:val="10"/>
+        </w:numPr>
+        <w:spacing w:before="47" w:after="0" w:line="240" w:lineRule="auto"/>
+        <w:ind w:left="1542"/>
+        <w:textAlignment w:val="baseline"/>
+        <w:rPr>
+          <w:rFonts w:ascii="Courier New" w:eastAsia="Times New Roman" w:hAnsi="Courier New" w:cs="Courier New"/>
+          <w:color w:val="000000"/>
+          <w:lang w:eastAsia="es-CO"/>
+        </w:rPr>
+      </w:pPr>
+      <w:r>
+        <w:rPr>
+          <w:rFonts w:ascii="Arial" w:eastAsia="Times New Roman" w:hAnsi="Arial" w:cs="Arial"/>
+          <w:color w:val="000000"/>
+          <w:lang w:eastAsia="es-CO"/>
+        </w:rPr>
+        <w:t>Tipo (Invertir, Convencional).</w:t>
+      </w:r>
+    </w:p>
+    <w:p>
+      <w:pPr>
+        <w:numPr>
+          <w:ilvl w:val="1"/>
+          <w:numId w:val="10"/>
+        </w:numPr>
+        <w:spacing w:before="47" w:after="0" w:line="240" w:lineRule="auto"/>
+        <w:ind w:left="1542"/>
+        <w:textAlignment w:val="baseline"/>
+        <w:rPr>
+          <w:rFonts w:ascii="Courier New" w:eastAsia="Times New Roman" w:hAnsi="Courier New" w:cs="Courier New"/>
+          <w:color w:val="000000"/>
+          <w:lang w:eastAsia="es-CO"/>
+        </w:rPr>
+      </w:pPr>
+      <w:r>
+        <w:rPr>
+          <w:rFonts w:ascii="Arial" w:eastAsia="Times New Roman" w:hAnsi="Arial" w:cs="Arial"/>
+          <w:color w:val="000000"/>
+          <w:lang w:eastAsia="es-CO"/>
+        </w:rPr>
+        <w:t>Voltaje</w:t>
+      </w:r>
+    </w:p>
+    <w:p>
+      <w:pPr>
+        <w:spacing w:after="0" w:line="240" w:lineRule="auto"/>
+        <w:rPr>
+          <w:rFonts w:ascii="Times New Roman" w:eastAsia="Times New Roman" w:hAnsi="Times New Roman" w:cs="Times New Roman"/>
+          <w:sz w:val="24"/>
+          <w:szCs w:val="24"/>
+          <w:lang w:eastAsia="es-CO"/>
+        </w:rPr>
+      </w:pPr>
+    </w:p>
+    <w:p>
+      <w:pPr>
+        <w:numPr>
+          <w:ilvl w:val="0"/>
+          <w:numId w:val="11"/>
+        </w:numPr>
+        <w:spacing w:before="48" w:after="0" w:line="240" w:lineRule="auto"/>
+        <w:ind w:left="822"/>
+        <w:textAlignment w:val="baseline"/>
+        <w:rPr>
+          <w:rFonts w:ascii="Arial" w:eastAsia="Times New Roman" w:hAnsi="Arial" w:cs="Arial"/>
+          <w:color w:val="000000"/>
+          <w:lang w:eastAsia="es-CO"/>
+        </w:rPr>
+      </w:pPr>
+      <w:bookmarkStart w:id="4" w:name="_GoBack"/>
+      <w:r>
+        <w:rPr>
+          <w:rFonts w:ascii="Arial" w:eastAsia="Times New Roman" w:hAnsi="Arial" w:cs="Arial"/>
+          <w:color w:val="000000"/>
+          <w:lang w:eastAsia="es-CO"/>
+        </w:rPr>
+        <w:t>Neveras</w:t>
+      </w:r>
       <w:bookmarkEnd w:id="4"/>
-    </w:p>
-    <w:p>
-      <w:pPr>
-        <w:pStyle w:val="Prrafodelista"/>
+      <w:r>
+        <w:rPr>
+          <w:rFonts w:ascii="Arial" w:eastAsia="Times New Roman" w:hAnsi="Arial" w:cs="Arial"/>
+          <w:color w:val="000000"/>
+          <w:lang w:eastAsia="es-CO"/>
+        </w:rPr>
+        <w:t>:</w:t>
+      </w:r>
+    </w:p>
+    <w:p>
+      <w:pPr>
+        <w:numPr>
+          <w:ilvl w:val="1"/>
+          <w:numId w:val="12"/>
+        </w:numPr>
+        <w:spacing w:before="65" w:after="0" w:line="240" w:lineRule="auto"/>
+        <w:ind w:left="1542"/>
+        <w:textAlignment w:val="baseline"/>
+        <w:rPr>
+          <w:rFonts w:ascii="Courier New" w:eastAsia="Times New Roman" w:hAnsi="Courier New" w:cs="Courier New"/>
+          <w:color w:val="000000"/>
+          <w:lang w:eastAsia="es-CO"/>
+        </w:rPr>
+      </w:pPr>
+      <w:r>
+        <w:rPr>
+          <w:rFonts w:ascii="Arial" w:eastAsia="Times New Roman" w:hAnsi="Arial" w:cs="Arial"/>
+          <w:color w:val="000000"/>
+          <w:lang w:eastAsia="es-CO"/>
+        </w:rPr>
+        <w:t>Voltaje</w:t>
+      </w:r>
+    </w:p>
+    <w:p>
+      <w:pPr>
+        <w:numPr>
+          <w:ilvl w:val="1"/>
+          <w:numId w:val="12"/>
+        </w:numPr>
+        <w:spacing w:before="50" w:after="0" w:line="240" w:lineRule="auto"/>
+        <w:ind w:left="1542"/>
+        <w:textAlignment w:val="baseline"/>
+        <w:rPr>
+          <w:rFonts w:ascii="Courier New" w:eastAsia="Times New Roman" w:hAnsi="Courier New" w:cs="Courier New"/>
+          <w:color w:val="000000"/>
+          <w:lang w:eastAsia="es-CO"/>
+        </w:rPr>
+      </w:pPr>
+      <w:r>
+        <w:rPr>
+          <w:rFonts w:ascii="Arial" w:eastAsia="Times New Roman" w:hAnsi="Arial" w:cs="Arial"/>
+          <w:color w:val="000000"/>
+          <w:lang w:eastAsia="es-CO"/>
+        </w:rPr>
+        <w:t>Librajes</w:t>
+      </w:r>
+    </w:p>
+    <w:p>
+      <w:pPr>
+        <w:spacing w:after="240" w:line="240" w:lineRule="auto"/>
+        <w:rPr>
+          <w:rFonts w:ascii="Times New Roman" w:eastAsia="Times New Roman" w:hAnsi="Times New Roman" w:cs="Times New Roman"/>
+          <w:sz w:val="24"/>
+          <w:szCs w:val="24"/>
+          <w:lang w:eastAsia="es-CO"/>
+        </w:rPr>
+      </w:pPr>
+    </w:p>
+    <w:p>
+      <w:pPr>
         <w:numPr>
           <w:ilvl w:val="0"/>
-          <w:numId w:val="4"/>
-        </w:numPr>
-      </w:pPr>
-      <w:r>
-        <w:t>Aires Acondicionados</w:t>
-      </w:r>
-      <w:r>
-        <w:t>:</w:t>
-      </w:r>
-    </w:p>
-    <w:p>
-      <w:pPr>
-        <w:pStyle w:val="Prrafodelista"/>
-        <w:numPr>
-          <w:ilvl w:val="1"/>
-          <w:numId w:val="4"/>
-        </w:numPr>
-      </w:pPr>
-      <w:r>
-        <w:t>BTU</w:t>
-      </w:r>
-    </w:p>
-    <w:p>
-      <w:pPr>
-        <w:pStyle w:val="Prrafodelista"/>
-        <w:numPr>
-          <w:ilvl w:val="1"/>
-          <w:numId w:val="4"/>
-        </w:numPr>
-      </w:pPr>
-      <w:r>
-        <w:t>Tipo (Inverter, Convencional).</w:t>
-      </w:r>
-    </w:p>
-    <w:p>
-      <w:pPr>
-        <w:pStyle w:val="Prrafodelista"/>
-        <w:numPr>
-          <w:ilvl w:val="1"/>
-          <w:numId w:val="4"/>
-        </w:numPr>
-      </w:pPr>
-      <w:r>
-        <w:t>Voltaje</w:t>
-      </w:r>
-    </w:p>
-    <w:p>
-      <w:pPr>
-        <w:pStyle w:val="Prrafodelista"/>
-        <w:numPr>
-          <w:ilvl w:val="1"/>
-          <w:numId w:val="4"/>
-        </w:numPr>
-      </w:pPr>
-      <w:r>
-        <w:t xml:space="preserve">Tipo Gas </w:t>
-      </w:r>
-    </w:p>
-    <w:p>
-      <w:pPr>
-        <w:pStyle w:val="Prrafodelista"/>
+          <w:numId w:val="13"/>
+        </w:numPr>
+        <w:spacing w:before="47" w:after="0" w:line="240" w:lineRule="auto"/>
+        <w:ind w:left="822"/>
+        <w:textAlignment w:val="baseline"/>
+        <w:rPr>
+          <w:rFonts w:ascii="Arial" w:eastAsia="Times New Roman" w:hAnsi="Arial" w:cs="Arial"/>
+          <w:color w:val="000000"/>
+          <w:lang w:eastAsia="es-CO"/>
+        </w:rPr>
+      </w:pPr>
+      <w:r>
+        <w:rPr>
+          <w:rFonts w:ascii="Arial" w:eastAsia="Times New Roman" w:hAnsi="Arial" w:cs="Arial"/>
+          <w:color w:val="000000"/>
+          <w:lang w:eastAsia="es-CO"/>
+        </w:rPr>
+        <w:t>Mesas:</w:t>
+      </w:r>
+    </w:p>
+    <w:p>
+      <w:pPr>
+        <w:numPr>
+          <w:ilvl w:val="1"/>
+          <w:numId w:val="14"/>
+        </w:numPr>
+        <w:spacing w:before="66" w:after="0" w:line="240" w:lineRule="auto"/>
+        <w:ind w:left="1542"/>
+        <w:textAlignment w:val="baseline"/>
+        <w:rPr>
+          <w:rFonts w:ascii="Courier New" w:eastAsia="Times New Roman" w:hAnsi="Courier New" w:cs="Courier New"/>
+          <w:color w:val="000000"/>
+          <w:lang w:eastAsia="es-CO"/>
+        </w:rPr>
+      </w:pPr>
+      <w:r>
+        <w:rPr>
+          <w:rFonts w:ascii="Arial" w:eastAsia="Times New Roman" w:hAnsi="Arial" w:cs="Arial"/>
+          <w:color w:val="000000"/>
+          <w:lang w:eastAsia="es-CO"/>
+        </w:rPr>
+        <w:t>Material</w:t>
+      </w:r>
+    </w:p>
+    <w:p>
+      <w:pPr>
+        <w:spacing w:after="0" w:line="240" w:lineRule="auto"/>
+        <w:rPr>
+          <w:rFonts w:ascii="Times New Roman" w:eastAsia="Times New Roman" w:hAnsi="Times New Roman" w:cs="Times New Roman"/>
+          <w:sz w:val="24"/>
+          <w:szCs w:val="24"/>
+          <w:lang w:eastAsia="es-CO"/>
+        </w:rPr>
+      </w:pPr>
+    </w:p>
+    <w:p>
+      <w:pPr>
         <w:numPr>
           <w:ilvl w:val="0"/>
-          <w:numId w:val="4"/>
-        </w:numPr>
-      </w:pPr>
-      <w:r>
-        <w:t>Neveras:</w:t>
-      </w:r>
-    </w:p>
-    <w:p>
-      <w:pPr>
-        <w:pStyle w:val="Prrafodelista"/>
-        <w:numPr>
-          <w:ilvl w:val="1"/>
-          <w:numId w:val="4"/>
-        </w:numPr>
-      </w:pPr>
-      <w:r>
-        <w:t>Voltaje</w:t>
-      </w:r>
-    </w:p>
-    <w:p>
-      <w:pPr>
-        <w:pStyle w:val="Prrafodelista"/>
-        <w:numPr>
-          <w:ilvl w:val="1"/>
-          <w:numId w:val="4"/>
-        </w:numPr>
-      </w:pPr>
-      <w:r>
-        <w:t>Librajes</w:t>
-      </w:r>
-    </w:p>
-    <w:p>
-      <w:pPr>
-        <w:pStyle w:val="Prrafodelista"/>
-        <w:numPr>
-          <w:ilvl w:val="1"/>
-          <w:numId w:val="4"/>
-        </w:numPr>
-      </w:pPr>
-      <w:r>
+          <w:numId w:val="15"/>
+        </w:numPr>
+        <w:spacing w:before="49" w:after="0" w:line="240" w:lineRule="auto"/>
+        <w:ind w:left="822"/>
+        <w:textAlignment w:val="baseline"/>
+        <w:rPr>
+          <w:rFonts w:ascii="Arial" w:eastAsia="Times New Roman" w:hAnsi="Arial" w:cs="Arial"/>
+          <w:color w:val="000000"/>
+          <w:lang w:eastAsia="es-CO"/>
+        </w:rPr>
+      </w:pPr>
+      <w:r>
+        <w:rPr>
+          <w:rFonts w:ascii="Arial" w:eastAsia="Times New Roman" w:hAnsi="Arial" w:cs="Arial"/>
+          <w:color w:val="000000"/>
+          <w:lang w:eastAsia="es-CO"/>
+        </w:rPr>
+        <w:t>Sillas:</w:t>
+      </w:r>
+    </w:p>
+    <w:p>
+      <w:pPr>
+        <w:numPr>
+          <w:ilvl w:val="1"/>
+          <w:numId w:val="16"/>
+        </w:numPr>
+        <w:spacing w:before="66" w:after="0" w:line="240" w:lineRule="auto"/>
+        <w:ind w:left="1542" w:right="636"/>
+        <w:textAlignment w:val="baseline"/>
+        <w:rPr>
+          <w:rFonts w:ascii="Courier New" w:eastAsia="Times New Roman" w:hAnsi="Courier New" w:cs="Courier New"/>
+          <w:color w:val="000000"/>
+          <w:lang w:eastAsia="es-CO"/>
+        </w:rPr>
+      </w:pPr>
+      <w:r>
+        <w:rPr>
+          <w:rFonts w:ascii="Arial" w:eastAsia="Times New Roman" w:hAnsi="Arial" w:cs="Arial"/>
+          <w:color w:val="000000"/>
+          <w:lang w:eastAsia="es-CO"/>
+        </w:rPr>
+        <w:t>Tipo (Ejecutiva, cajero, presidencial, Normal, isósceles)</w:t>
+      </w:r>
+    </w:p>
+    <w:p>
+      <w:pPr>
+        <w:numPr>
+          <w:ilvl w:val="1"/>
+          <w:numId w:val="16"/>
+        </w:numPr>
+        <w:spacing w:before="12" w:after="0" w:line="240" w:lineRule="auto"/>
+        <w:ind w:left="1542"/>
+        <w:textAlignment w:val="baseline"/>
+        <w:rPr>
+          <w:rFonts w:ascii="Courier New" w:eastAsia="Times New Roman" w:hAnsi="Courier New" w:cs="Courier New"/>
+          <w:color w:val="000000"/>
+          <w:lang w:eastAsia="es-CO"/>
+        </w:rPr>
+      </w:pPr>
+      <w:r>
+        <w:rPr>
+          <w:rFonts w:ascii="Arial" w:eastAsia="Times New Roman" w:hAnsi="Arial" w:cs="Arial"/>
+          <w:color w:val="000000"/>
+          <w:lang w:eastAsia="es-CO"/>
+        </w:rPr>
+        <w:t>Material</w:t>
+      </w:r>
+    </w:p>
+    <w:p>
+      <w:pPr>
+        <w:numPr>
+          <w:ilvl w:val="0"/>
+          <w:numId w:val="16"/>
+        </w:numPr>
+        <w:spacing w:before="47" w:after="0" w:line="240" w:lineRule="auto"/>
+        <w:ind w:left="822"/>
+        <w:textAlignment w:val="baseline"/>
+        <w:rPr>
+          <w:rFonts w:ascii="Arial" w:eastAsia="Times New Roman" w:hAnsi="Arial" w:cs="Arial"/>
+          <w:color w:val="000000"/>
+          <w:lang w:eastAsia="es-CO"/>
+        </w:rPr>
+      </w:pPr>
+      <w:r>
+        <w:rPr>
+          <w:rFonts w:ascii="Arial" w:eastAsia="Times New Roman" w:hAnsi="Arial" w:cs="Arial"/>
+          <w:color w:val="000000"/>
+          <w:lang w:eastAsia="es-CO"/>
+        </w:rPr>
+        <w:t>Escritorios:</w:t>
+      </w:r>
+    </w:p>
+    <w:p>
+      <w:pPr>
+        <w:numPr>
+          <w:ilvl w:val="1"/>
+          <w:numId w:val="16"/>
+        </w:numPr>
+        <w:spacing w:before="69" w:after="0" w:line="240" w:lineRule="auto"/>
+        <w:ind w:left="1542"/>
+        <w:textAlignment w:val="baseline"/>
+        <w:rPr>
+          <w:rFonts w:ascii="Courier New" w:eastAsia="Times New Roman" w:hAnsi="Courier New" w:cs="Courier New"/>
+          <w:color w:val="000000"/>
+          <w:lang w:eastAsia="es-CO"/>
+        </w:rPr>
+      </w:pPr>
+      <w:r>
+        <w:rPr>
+          <w:rFonts w:ascii="Arial" w:eastAsia="Times New Roman" w:hAnsi="Arial" w:cs="Arial"/>
+          <w:color w:val="000000"/>
+          <w:lang w:eastAsia="es-CO"/>
+        </w:rPr>
+        <w:t>Material</w:t>
+      </w:r>
+    </w:p>
+    <w:p>
+      <w:pPr>
+        <w:spacing w:after="0" w:line="240" w:lineRule="auto"/>
+        <w:rPr>
+          <w:rFonts w:ascii="Times New Roman" w:eastAsia="Times New Roman" w:hAnsi="Times New Roman" w:cs="Times New Roman"/>
+          <w:sz w:val="24"/>
+          <w:szCs w:val="24"/>
+          <w:lang w:eastAsia="es-CO"/>
+        </w:rPr>
+      </w:pPr>
+    </w:p>
+    <w:p>
+      <w:pPr>
+        <w:numPr>
+          <w:ilvl w:val="0"/>
+          <w:numId w:val="17"/>
+        </w:numPr>
+        <w:spacing w:before="47" w:after="0" w:line="240" w:lineRule="auto"/>
+        <w:ind w:left="822"/>
+        <w:textAlignment w:val="baseline"/>
+        <w:rPr>
+          <w:rFonts w:ascii="Arial" w:eastAsia="Times New Roman" w:hAnsi="Arial" w:cs="Arial"/>
+          <w:color w:val="000000"/>
+          <w:lang w:eastAsia="es-CO"/>
+        </w:rPr>
+      </w:pPr>
+      <w:r>
+        <w:rPr>
+          <w:rFonts w:ascii="Arial" w:eastAsia="Times New Roman" w:hAnsi="Arial" w:cs="Arial"/>
+          <w:color w:val="000000"/>
+          <w:lang w:eastAsia="es-CO"/>
+        </w:rPr>
+        <w:t>Gabinetes:</w:t>
+      </w:r>
+    </w:p>
+    <w:p>
+      <w:pPr>
+        <w:numPr>
+          <w:ilvl w:val="1"/>
+          <w:numId w:val="18"/>
+        </w:numPr>
+        <w:spacing w:before="66" w:after="0" w:line="240" w:lineRule="auto"/>
+        <w:ind w:left="1542"/>
+        <w:textAlignment w:val="baseline"/>
+        <w:rPr>
+          <w:rFonts w:ascii="Courier New" w:eastAsia="Times New Roman" w:hAnsi="Courier New" w:cs="Courier New"/>
+          <w:color w:val="000000"/>
+          <w:lang w:eastAsia="es-CO"/>
+        </w:rPr>
+      </w:pPr>
+      <w:r>
+        <w:rPr>
+          <w:rFonts w:ascii="Arial" w:eastAsia="Times New Roman" w:hAnsi="Arial" w:cs="Arial"/>
+          <w:color w:val="000000"/>
+          <w:lang w:eastAsia="es-CO"/>
+        </w:rPr>
+        <w:t>Nro. Compartimientos</w:t>
+      </w:r>
+    </w:p>
+    <w:p>
+      <w:pPr>
+        <w:numPr>
+          <w:ilvl w:val="1"/>
+          <w:numId w:val="18"/>
+        </w:numPr>
+        <w:spacing w:before="49" w:after="0" w:line="240" w:lineRule="auto"/>
+        <w:ind w:left="1542"/>
+        <w:textAlignment w:val="baseline"/>
+        <w:rPr>
+          <w:rFonts w:ascii="Courier New" w:eastAsia="Times New Roman" w:hAnsi="Courier New" w:cs="Courier New"/>
+          <w:color w:val="000000"/>
+          <w:lang w:eastAsia="es-CO"/>
+        </w:rPr>
+      </w:pPr>
+      <w:r>
+        <w:rPr>
+          <w:rFonts w:ascii="Arial" w:eastAsia="Times New Roman" w:hAnsi="Arial" w:cs="Arial"/>
+          <w:color w:val="000000"/>
+          <w:lang w:eastAsia="es-CO"/>
+        </w:rPr>
+        <w:t>Material</w:t>
+      </w:r>
+    </w:p>
+    <w:p>
+      <w:pPr>
+        <w:numPr>
+          <w:ilvl w:val="0"/>
+          <w:numId w:val="18"/>
+        </w:numPr>
+        <w:spacing w:before="48" w:after="0" w:line="240" w:lineRule="auto"/>
+        <w:ind w:left="822"/>
+        <w:textAlignment w:val="baseline"/>
+        <w:rPr>
+          <w:rFonts w:ascii="Arial" w:eastAsia="Times New Roman" w:hAnsi="Arial" w:cs="Arial"/>
+          <w:color w:val="000000"/>
+          <w:lang w:eastAsia="es-CO"/>
+        </w:rPr>
+      </w:pPr>
+      <w:r>
+        <w:rPr>
+          <w:rFonts w:ascii="Arial" w:eastAsia="Times New Roman" w:hAnsi="Arial" w:cs="Arial"/>
+          <w:color w:val="000000"/>
+          <w:lang w:eastAsia="es-CO"/>
+        </w:rPr>
+        <w:t>Estantes</w:t>
+      </w:r>
+    </w:p>
+    <w:p>
+      <w:pPr>
+        <w:numPr>
+          <w:ilvl w:val="1"/>
+          <w:numId w:val="18"/>
+        </w:numPr>
+        <w:spacing w:before="65" w:after="0" w:line="240" w:lineRule="auto"/>
+        <w:ind w:left="1542"/>
+        <w:textAlignment w:val="baseline"/>
+        <w:rPr>
+          <w:rFonts w:ascii="Courier New" w:eastAsia="Times New Roman" w:hAnsi="Courier New" w:cs="Courier New"/>
+          <w:color w:val="000000"/>
+          <w:lang w:eastAsia="es-CO"/>
+        </w:rPr>
+      </w:pPr>
+      <w:r>
+        <w:rPr>
+          <w:rFonts w:ascii="Arial" w:eastAsia="Times New Roman" w:hAnsi="Arial" w:cs="Arial"/>
+          <w:color w:val="000000"/>
+          <w:lang w:eastAsia="es-CO"/>
+        </w:rPr>
+        <w:t>Nro. Compartimientos</w:t>
+      </w:r>
+    </w:p>
+    <w:p>
+      <w:pPr>
+        <w:numPr>
+          <w:ilvl w:val="0"/>
+          <w:numId w:val="18"/>
+        </w:numPr>
+        <w:spacing w:before="48" w:after="0" w:line="240" w:lineRule="auto"/>
+        <w:ind w:left="822"/>
+        <w:textAlignment w:val="baseline"/>
+        <w:rPr>
+          <w:rFonts w:ascii="Arial" w:eastAsia="Times New Roman" w:hAnsi="Arial" w:cs="Arial"/>
+          <w:color w:val="000000"/>
+          <w:lang w:eastAsia="es-CO"/>
+        </w:rPr>
+      </w:pPr>
+      <w:r>
+        <w:rPr>
+          <w:rFonts w:ascii="Arial" w:eastAsia="Times New Roman" w:hAnsi="Arial" w:cs="Arial"/>
+          <w:color w:val="000000"/>
+          <w:lang w:eastAsia="es-CO"/>
+        </w:rPr>
+        <w:t>Camillas</w:t>
+      </w:r>
+    </w:p>
+    <w:p>
+      <w:pPr>
+        <w:numPr>
+          <w:ilvl w:val="1"/>
+          <w:numId w:val="18"/>
+        </w:numPr>
+        <w:spacing w:before="65" w:after="0" w:line="240" w:lineRule="auto"/>
+        <w:ind w:left="1542" w:right="93"/>
+        <w:textAlignment w:val="baseline"/>
+        <w:rPr>
+          <w:rFonts w:ascii="Courier New" w:eastAsia="Times New Roman" w:hAnsi="Courier New" w:cs="Courier New"/>
+          <w:color w:val="000000"/>
+          <w:lang w:eastAsia="es-CO"/>
+        </w:rPr>
+      </w:pPr>
+      <w:r>
+        <w:rPr>
+          <w:rFonts w:ascii="Arial" w:eastAsia="Times New Roman" w:hAnsi="Arial" w:cs="Arial"/>
+          <w:color w:val="000000"/>
+          <w:lang w:eastAsia="es-CO"/>
+        </w:rPr>
+        <w:t>tipo </w:t>
+      </w:r>
+    </w:p>
+    <w:p>
+      <w:pPr>
+        <w:numPr>
+          <w:ilvl w:val="0"/>
+          <w:numId w:val="18"/>
+        </w:numPr>
+        <w:spacing w:before="29" w:after="0" w:line="240" w:lineRule="auto"/>
+        <w:ind w:left="822"/>
+        <w:textAlignment w:val="baseline"/>
+        <w:rPr>
+          <w:rFonts w:ascii="Arial" w:eastAsia="Times New Roman" w:hAnsi="Arial" w:cs="Arial"/>
+          <w:color w:val="000000"/>
+          <w:lang w:eastAsia="es-CO"/>
+        </w:rPr>
+      </w:pPr>
+      <w:r>
+        <w:rPr>
+          <w:rFonts w:ascii="Arial" w:eastAsia="Times New Roman" w:hAnsi="Arial" w:cs="Arial"/>
+          <w:color w:val="000000"/>
+          <w:lang w:eastAsia="es-CO"/>
+        </w:rPr>
+        <w:t>Lámparas</w:t>
+      </w:r>
+    </w:p>
+    <w:p>
+      <w:pPr>
+        <w:numPr>
+          <w:ilvl w:val="1"/>
+          <w:numId w:val="18"/>
+        </w:numPr>
+        <w:spacing w:before="66" w:after="0" w:line="240" w:lineRule="auto"/>
+        <w:ind w:left="1542"/>
+        <w:textAlignment w:val="baseline"/>
+        <w:rPr>
+          <w:rFonts w:ascii="Courier New" w:eastAsia="Times New Roman" w:hAnsi="Courier New" w:cs="Courier New"/>
+          <w:color w:val="000000"/>
+          <w:lang w:eastAsia="es-CO"/>
+        </w:rPr>
+      </w:pPr>
+      <w:r>
+        <w:rPr>
+          <w:rFonts w:ascii="Arial" w:eastAsia="Times New Roman" w:hAnsi="Arial" w:cs="Arial"/>
+          <w:color w:val="000000"/>
+          <w:lang w:eastAsia="es-CO"/>
+        </w:rPr>
         <w:t>Tipo</w:t>
       </w:r>
     </w:p>
     <w:p>
       <w:pPr>
-        <w:pStyle w:val="Prrafodelista"/>
-        <w:numPr>
-          <w:ilvl w:val="1"/>
-          <w:numId w:val="4"/>
-        </w:numPr>
-      </w:pPr>
-      <w:r>
-        <w:t>Medidas</w:t>
-      </w:r>
-    </w:p>
-    <w:p>
-      <w:pPr>
-        <w:pStyle w:val="Prrafodelista"/>
         <w:numPr>
           <w:ilvl w:val="0"/>
-          <w:numId w:val="4"/>
-        </w:numPr>
-      </w:pPr>
-      <w:r>
-        <w:t>Mesas:</w:t>
-      </w:r>
-    </w:p>
-    <w:p>
-      <w:pPr>
-        <w:pStyle w:val="Prrafodelista"/>
-        <w:numPr>
-          <w:ilvl w:val="1"/>
-          <w:numId w:val="4"/>
-        </w:numPr>
-      </w:pPr>
-      <w:r>
-        <w:t>Marial</w:t>
-      </w:r>
-    </w:p>
-    <w:p>
-      <w:pPr>
-        <w:pStyle w:val="Prrafodelista"/>
-        <w:numPr>
-          <w:ilvl w:val="1"/>
-          <w:numId w:val="4"/>
-        </w:numPr>
-      </w:pPr>
-      <w:r>
-        <w:t>mediditas</w:t>
-      </w:r>
-    </w:p>
-    <w:p>
-      <w:pPr>
-        <w:pStyle w:val="Prrafodelista"/>
+          <w:numId w:val="19"/>
+        </w:numPr>
+        <w:spacing w:before="81" w:after="0" w:line="240" w:lineRule="auto"/>
+        <w:ind w:left="360"/>
+        <w:textAlignment w:val="baseline"/>
+        <w:rPr>
+          <w:rFonts w:ascii="Arial" w:eastAsia="Times New Roman" w:hAnsi="Arial" w:cs="Arial"/>
+          <w:color w:val="000000"/>
+          <w:lang w:eastAsia="es-CO"/>
+        </w:rPr>
+      </w:pPr>
+      <w:r>
+        <w:rPr>
+          <w:rFonts w:ascii="Arial" w:eastAsia="Times New Roman" w:hAnsi="Arial" w:cs="Arial"/>
+          <w:color w:val="000000"/>
+          <w:lang w:eastAsia="es-CO"/>
+        </w:rPr>
+        <w:t>Escaleras</w:t>
+      </w:r>
+    </w:p>
+    <w:p>
+      <w:pPr>
+        <w:numPr>
+          <w:ilvl w:val="1"/>
+          <w:numId w:val="20"/>
+        </w:numPr>
+        <w:spacing w:before="68" w:after="0" w:line="240" w:lineRule="auto"/>
+        <w:ind w:left="1182"/>
+        <w:textAlignment w:val="baseline"/>
+        <w:rPr>
+          <w:rFonts w:ascii="Courier New" w:eastAsia="Times New Roman" w:hAnsi="Courier New" w:cs="Courier New"/>
+          <w:color w:val="000000"/>
+          <w:lang w:eastAsia="es-CO"/>
+        </w:rPr>
+      </w:pPr>
+      <w:r>
+        <w:rPr>
+          <w:rFonts w:ascii="Arial" w:eastAsia="Times New Roman" w:hAnsi="Arial" w:cs="Arial"/>
+          <w:color w:val="000000"/>
+          <w:lang w:eastAsia="es-CO"/>
+        </w:rPr>
+        <w:t>Nro. Peldaños</w:t>
+      </w:r>
+    </w:p>
+    <w:p>
+      <w:pPr>
+        <w:numPr>
+          <w:ilvl w:val="1"/>
+          <w:numId w:val="20"/>
+        </w:numPr>
+        <w:spacing w:before="47" w:after="0" w:line="240" w:lineRule="auto"/>
+        <w:ind w:left="1182"/>
+        <w:textAlignment w:val="baseline"/>
+        <w:rPr>
+          <w:rFonts w:ascii="Courier New" w:eastAsia="Times New Roman" w:hAnsi="Courier New" w:cs="Courier New"/>
+          <w:color w:val="000000"/>
+          <w:lang w:eastAsia="es-CO"/>
+        </w:rPr>
+      </w:pPr>
+      <w:r>
+        <w:rPr>
+          <w:rFonts w:ascii="Arial" w:eastAsia="Times New Roman" w:hAnsi="Arial" w:cs="Arial"/>
+          <w:color w:val="000000"/>
+          <w:lang w:eastAsia="es-CO"/>
+        </w:rPr>
+        <w:t>Tipo (Tijera, bancos, Dobles)</w:t>
+      </w:r>
+    </w:p>
+    <w:p>
+      <w:pPr>
         <w:numPr>
           <w:ilvl w:val="0"/>
-          <w:numId w:val="4"/>
-        </w:numPr>
-      </w:pPr>
-      <w:r>
-        <w:t>S</w:t>
-      </w:r>
-      <w:r>
-        <w:t>illas:</w:t>
-      </w:r>
-    </w:p>
-    <w:p>
-      <w:pPr>
-        <w:pStyle w:val="Prrafodelista"/>
-        <w:numPr>
-          <w:ilvl w:val="1"/>
-          <w:numId w:val="4"/>
-        </w:numPr>
-      </w:pPr>
-      <w:r>
-        <w:t>Tipo (Ejecutiva, cajero, presidencial, Normal, isósceles)</w:t>
-      </w:r>
-    </w:p>
-    <w:p>
-      <w:pPr>
-        <w:pStyle w:val="Prrafodelista"/>
-        <w:numPr>
-          <w:ilvl w:val="1"/>
-          <w:numId w:val="4"/>
-        </w:numPr>
-      </w:pPr>
-      <w:r>
+          <w:numId w:val="20"/>
+        </w:numPr>
+        <w:spacing w:before="47" w:after="0" w:line="240" w:lineRule="auto"/>
+        <w:ind w:left="360"/>
+        <w:textAlignment w:val="baseline"/>
+        <w:rPr>
+          <w:rFonts w:ascii="Arial" w:eastAsia="Times New Roman" w:hAnsi="Arial" w:cs="Arial"/>
+          <w:color w:val="000000"/>
+          <w:lang w:eastAsia="es-CO"/>
+        </w:rPr>
+      </w:pPr>
+      <w:r>
+        <w:rPr>
+          <w:rFonts w:ascii="Arial" w:eastAsia="Times New Roman" w:hAnsi="Arial" w:cs="Arial"/>
+          <w:color w:val="000000"/>
+          <w:lang w:eastAsia="es-CO"/>
+        </w:rPr>
+        <w:t>Horno Microonda</w:t>
+      </w:r>
+    </w:p>
+    <w:p>
+      <w:pPr>
+        <w:numPr>
+          <w:ilvl w:val="0"/>
+          <w:numId w:val="20"/>
+        </w:numPr>
+        <w:spacing w:before="47" w:after="0" w:line="240" w:lineRule="auto"/>
+        <w:ind w:left="360"/>
+        <w:textAlignment w:val="baseline"/>
+        <w:rPr>
+          <w:rFonts w:ascii="Arial" w:eastAsia="Times New Roman" w:hAnsi="Arial" w:cs="Arial"/>
+          <w:color w:val="000000"/>
+          <w:lang w:eastAsia="es-CO"/>
+        </w:rPr>
+      </w:pPr>
+      <w:r>
+        <w:rPr>
+          <w:rFonts w:ascii="Arial" w:eastAsia="Times New Roman" w:hAnsi="Arial" w:cs="Arial"/>
+          <w:color w:val="000000"/>
+          <w:lang w:eastAsia="es-CO"/>
+        </w:rPr>
+        <w:t>Bascula</w:t>
+      </w:r>
+    </w:p>
+    <w:p>
+      <w:pPr>
+        <w:numPr>
+          <w:ilvl w:val="0"/>
+          <w:numId w:val="20"/>
+        </w:numPr>
+        <w:spacing w:before="47" w:after="0" w:line="240" w:lineRule="auto"/>
+        <w:ind w:left="360"/>
+        <w:textAlignment w:val="baseline"/>
+        <w:rPr>
+          <w:rFonts w:ascii="Arial" w:eastAsia="Times New Roman" w:hAnsi="Arial" w:cs="Arial"/>
+          <w:color w:val="000000"/>
+          <w:lang w:eastAsia="es-CO"/>
+        </w:rPr>
+      </w:pPr>
+      <w:r>
+        <w:rPr>
+          <w:rFonts w:ascii="Arial" w:eastAsia="Times New Roman" w:hAnsi="Arial" w:cs="Arial"/>
+          <w:color w:val="000000"/>
+          <w:lang w:eastAsia="es-CO"/>
+        </w:rPr>
+        <w:t>Hidro lavadora</w:t>
+      </w:r>
+    </w:p>
+    <w:p>
+      <w:pPr>
+        <w:numPr>
+          <w:ilvl w:val="0"/>
+          <w:numId w:val="20"/>
+        </w:numPr>
+        <w:spacing w:before="47" w:after="0" w:line="240" w:lineRule="auto"/>
+        <w:ind w:left="360"/>
+        <w:textAlignment w:val="baseline"/>
+        <w:rPr>
+          <w:rFonts w:ascii="Arial" w:eastAsia="Times New Roman" w:hAnsi="Arial" w:cs="Arial"/>
+          <w:color w:val="000000"/>
+          <w:lang w:eastAsia="es-CO"/>
+        </w:rPr>
+      </w:pPr>
+      <w:r>
+        <w:rPr>
+          <w:rFonts w:ascii="Arial" w:eastAsia="Times New Roman" w:hAnsi="Arial" w:cs="Arial"/>
+          <w:color w:val="000000"/>
+          <w:lang w:eastAsia="es-CO"/>
+        </w:rPr>
+        <w:t>Taladro</w:t>
+      </w:r>
+    </w:p>
+    <w:p>
+      <w:pPr>
+        <w:numPr>
+          <w:ilvl w:val="0"/>
+          <w:numId w:val="20"/>
+        </w:numPr>
+        <w:spacing w:before="47" w:after="0" w:line="240" w:lineRule="auto"/>
+        <w:ind w:left="360"/>
+        <w:textAlignment w:val="baseline"/>
+        <w:rPr>
+          <w:rFonts w:ascii="Arial" w:eastAsia="Times New Roman" w:hAnsi="Arial" w:cs="Arial"/>
+          <w:color w:val="000000"/>
+          <w:lang w:eastAsia="es-CO"/>
+        </w:rPr>
+      </w:pPr>
+      <w:r>
+        <w:rPr>
+          <w:rFonts w:ascii="Arial" w:eastAsia="Times New Roman" w:hAnsi="Arial" w:cs="Arial"/>
+          <w:color w:val="000000"/>
+          <w:lang w:eastAsia="es-CO"/>
+        </w:rPr>
+        <w:t>Sillas ruedas</w:t>
+      </w:r>
+    </w:p>
+    <w:p>
+      <w:pPr>
+        <w:numPr>
+          <w:ilvl w:val="0"/>
+          <w:numId w:val="20"/>
+        </w:numPr>
+        <w:spacing w:before="47" w:after="0" w:line="240" w:lineRule="auto"/>
+        <w:ind w:left="360"/>
+        <w:textAlignment w:val="baseline"/>
+        <w:rPr>
+          <w:rFonts w:ascii="Arial" w:eastAsia="Times New Roman" w:hAnsi="Arial" w:cs="Arial"/>
+          <w:color w:val="000000"/>
+          <w:lang w:eastAsia="es-CO"/>
+        </w:rPr>
+      </w:pPr>
+      <w:r>
+        <w:rPr>
+          <w:rFonts w:ascii="Arial" w:eastAsia="Times New Roman" w:hAnsi="Arial" w:cs="Arial"/>
+          <w:color w:val="000000"/>
+          <w:lang w:eastAsia="es-CO"/>
+        </w:rPr>
+        <w:t>Extractores</w:t>
+      </w:r>
+    </w:p>
+    <w:p>
+      <w:pPr>
+        <w:numPr>
+          <w:ilvl w:val="0"/>
+          <w:numId w:val="20"/>
+        </w:numPr>
+        <w:spacing w:before="47" w:after="0" w:line="240" w:lineRule="auto"/>
+        <w:ind w:left="360"/>
+        <w:textAlignment w:val="baseline"/>
+        <w:rPr>
+          <w:rFonts w:ascii="Arial" w:eastAsia="Times New Roman" w:hAnsi="Arial" w:cs="Arial"/>
+          <w:color w:val="000000"/>
+          <w:lang w:eastAsia="es-CO"/>
+        </w:rPr>
+      </w:pPr>
+      <w:r>
+        <w:rPr>
+          <w:rFonts w:ascii="Arial" w:eastAsia="Times New Roman" w:hAnsi="Arial" w:cs="Arial"/>
+          <w:color w:val="000000"/>
+          <w:lang w:eastAsia="es-CO"/>
+        </w:rPr>
+        <w:t xml:space="preserve">Ventanas Black </w:t>
+      </w:r>
+      <w:proofErr w:type="spellStart"/>
+      <w:r>
+        <w:rPr>
+          <w:rFonts w:ascii="Arial" w:eastAsia="Times New Roman" w:hAnsi="Arial" w:cs="Arial"/>
+          <w:color w:val="000000"/>
+          <w:lang w:eastAsia="es-CO"/>
+        </w:rPr>
+        <w:t>Out</w:t>
+      </w:r>
+      <w:proofErr w:type="spellEnd"/>
+    </w:p>
+    <w:p>
+      <w:pPr>
+        <w:numPr>
+          <w:ilvl w:val="0"/>
+          <w:numId w:val="20"/>
+        </w:numPr>
+        <w:spacing w:before="47" w:after="0" w:line="240" w:lineRule="auto"/>
+        <w:ind w:left="360"/>
+        <w:textAlignment w:val="baseline"/>
+        <w:rPr>
+          <w:rFonts w:ascii="Arial" w:eastAsia="Times New Roman" w:hAnsi="Arial" w:cs="Arial"/>
+          <w:color w:val="000000"/>
+          <w:lang w:eastAsia="es-CO"/>
+        </w:rPr>
+      </w:pPr>
+      <w:r>
+        <w:rPr>
+          <w:rFonts w:ascii="Arial" w:eastAsia="Times New Roman" w:hAnsi="Arial" w:cs="Arial"/>
+          <w:color w:val="000000"/>
+          <w:lang w:eastAsia="es-CO"/>
+        </w:rPr>
+        <w:t>Bomba Hidráulica</w:t>
+      </w:r>
+    </w:p>
+    <w:p>
+      <w:pPr>
+        <w:numPr>
+          <w:ilvl w:val="0"/>
+          <w:numId w:val="20"/>
+        </w:numPr>
+        <w:spacing w:before="47" w:after="0" w:line="240" w:lineRule="auto"/>
+        <w:ind w:left="360"/>
+        <w:textAlignment w:val="baseline"/>
+        <w:rPr>
+          <w:rFonts w:ascii="Arial" w:eastAsia="Times New Roman" w:hAnsi="Arial" w:cs="Arial"/>
+          <w:color w:val="000000"/>
+          <w:lang w:eastAsia="es-CO"/>
+        </w:rPr>
+      </w:pPr>
+      <w:r>
+        <w:rPr>
+          <w:rFonts w:ascii="Arial" w:eastAsia="Times New Roman" w:hAnsi="Arial" w:cs="Arial"/>
+          <w:color w:val="000000"/>
+          <w:lang w:eastAsia="es-CO"/>
+        </w:rPr>
+        <w:t>Tanques de Almacenamiento de Agua</w:t>
+      </w:r>
+    </w:p>
+    <w:p>
+      <w:pPr>
+        <w:numPr>
+          <w:ilvl w:val="0"/>
+          <w:numId w:val="20"/>
+        </w:numPr>
+        <w:spacing w:before="47" w:after="0" w:line="240" w:lineRule="auto"/>
+        <w:ind w:left="360"/>
+        <w:textAlignment w:val="baseline"/>
+        <w:rPr>
+          <w:rFonts w:ascii="Arial" w:eastAsia="Times New Roman" w:hAnsi="Arial" w:cs="Arial"/>
+          <w:color w:val="000000"/>
+          <w:lang w:eastAsia="es-CO"/>
+        </w:rPr>
+      </w:pPr>
+      <w:r>
+        <w:rPr>
+          <w:rFonts w:ascii="Arial" w:eastAsia="Times New Roman" w:hAnsi="Arial" w:cs="Arial"/>
+          <w:color w:val="000000"/>
+          <w:lang w:eastAsia="es-CO"/>
+        </w:rPr>
+        <w:t>Tanques de Residuos </w:t>
+      </w:r>
+    </w:p>
+    <w:p>
+      <w:pPr>
+        <w:numPr>
+          <w:ilvl w:val="0"/>
+          <w:numId w:val="20"/>
+        </w:numPr>
+        <w:spacing w:before="66" w:after="0" w:line="240" w:lineRule="auto"/>
+        <w:ind w:left="360"/>
+        <w:textAlignment w:val="baseline"/>
+        <w:rPr>
+          <w:rFonts w:ascii="Arial" w:eastAsia="Times New Roman" w:hAnsi="Arial" w:cs="Arial"/>
+          <w:color w:val="000000"/>
+          <w:lang w:eastAsia="es-CO"/>
+        </w:rPr>
+      </w:pPr>
+      <w:r>
+        <w:rPr>
+          <w:rFonts w:ascii="Arial" w:eastAsia="Times New Roman" w:hAnsi="Arial" w:cs="Arial"/>
+          <w:color w:val="000000"/>
+          <w:lang w:eastAsia="es-CO"/>
+        </w:rPr>
+        <w:t>Archivadores</w:t>
+      </w:r>
+    </w:p>
+    <w:p>
+      <w:pPr>
+        <w:numPr>
+          <w:ilvl w:val="1"/>
+          <w:numId w:val="20"/>
+        </w:numPr>
+        <w:spacing w:before="66" w:after="0" w:line="240" w:lineRule="auto"/>
+        <w:ind w:left="1182"/>
+        <w:textAlignment w:val="baseline"/>
+        <w:rPr>
+          <w:rFonts w:ascii="Courier New" w:eastAsia="Times New Roman" w:hAnsi="Courier New" w:cs="Courier New"/>
+          <w:color w:val="000000"/>
+          <w:lang w:eastAsia="es-CO"/>
+        </w:rPr>
+      </w:pPr>
+      <w:r>
+        <w:rPr>
+          <w:rFonts w:ascii="Arial" w:eastAsia="Times New Roman" w:hAnsi="Arial" w:cs="Arial"/>
+          <w:color w:val="000000"/>
+          <w:lang w:eastAsia="es-CO"/>
+        </w:rPr>
+        <w:t>Nro. Gavetas</w:t>
+      </w:r>
+    </w:p>
+    <w:p>
+      <w:pPr>
+        <w:numPr>
+          <w:ilvl w:val="1"/>
+          <w:numId w:val="20"/>
+        </w:numPr>
+        <w:spacing w:before="47" w:after="0" w:line="240" w:lineRule="auto"/>
+        <w:ind w:left="1182"/>
+        <w:textAlignment w:val="baseline"/>
+        <w:rPr>
+          <w:rFonts w:ascii="Courier New" w:eastAsia="Times New Roman" w:hAnsi="Courier New" w:cs="Courier New"/>
+          <w:color w:val="000000"/>
+          <w:lang w:eastAsia="es-CO"/>
+        </w:rPr>
+      </w:pPr>
+      <w:r>
+        <w:rPr>
+          <w:rFonts w:ascii="Arial" w:eastAsia="Times New Roman" w:hAnsi="Arial" w:cs="Arial"/>
+          <w:color w:val="000000"/>
+          <w:lang w:eastAsia="es-CO"/>
+        </w:rPr>
         <w:t>Material</w:t>
-      </w:r>
-    </w:p>
-    <w:p>
-      <w:pPr>
-        <w:pStyle w:val="Prrafodelista"/>
-        <w:numPr>
-          <w:ilvl w:val="0"/>
-          <w:numId w:val="4"/>
-        </w:numPr>
-      </w:pPr>
-      <w:r>
-        <w:t>Escritorios:</w:t>
-      </w:r>
-    </w:p>
-    <w:p>
-      <w:pPr>
-        <w:pStyle w:val="Prrafodelista"/>
-        <w:numPr>
-          <w:ilvl w:val="1"/>
-          <w:numId w:val="4"/>
-        </w:numPr>
-      </w:pPr>
-      <w:r>
-        <w:t>Material</w:t>
-      </w:r>
-    </w:p>
-    <w:p>
-      <w:pPr>
-        <w:pStyle w:val="Prrafodelista"/>
-        <w:numPr>
-          <w:ilvl w:val="1"/>
-          <w:numId w:val="4"/>
-        </w:numPr>
-      </w:pPr>
-      <w:r>
-        <w:t>Medidas</w:t>
-      </w:r>
-    </w:p>
-    <w:p>
-      <w:pPr>
-        <w:pStyle w:val="Prrafodelista"/>
-        <w:numPr>
-          <w:ilvl w:val="1"/>
-          <w:numId w:val="4"/>
-        </w:numPr>
-      </w:pPr>
-      <w:r>
-        <w:t>Tipo</w:t>
-      </w:r>
-    </w:p>
-    <w:p>
-      <w:pPr>
-        <w:pStyle w:val="Prrafodelista"/>
-        <w:numPr>
-          <w:ilvl w:val="0"/>
-          <w:numId w:val="4"/>
-        </w:numPr>
-      </w:pPr>
-      <w:r>
-        <w:t>Gabinetes:</w:t>
-      </w:r>
-    </w:p>
-    <w:p>
-      <w:pPr>
-        <w:pStyle w:val="Prrafodelista"/>
-        <w:numPr>
-          <w:ilvl w:val="1"/>
-          <w:numId w:val="4"/>
-        </w:numPr>
-      </w:pPr>
-      <w:r>
-        <w:t>Nro. Compartimientos</w:t>
-      </w:r>
-    </w:p>
-    <w:p>
-      <w:pPr>
-        <w:pStyle w:val="Prrafodelista"/>
-        <w:numPr>
-          <w:ilvl w:val="1"/>
-          <w:numId w:val="4"/>
-        </w:numPr>
-      </w:pPr>
-      <w:r>
-        <w:t>Material</w:t>
-      </w:r>
-    </w:p>
-    <w:p>
-      <w:pPr>
-        <w:pStyle w:val="Prrafodelista"/>
-        <w:numPr>
-          <w:ilvl w:val="0"/>
-          <w:numId w:val="4"/>
-        </w:numPr>
-      </w:pPr>
-      <w:r>
-        <w:t>Estantes</w:t>
-      </w:r>
-    </w:p>
-    <w:p>
-      <w:pPr>
-        <w:pStyle w:val="Prrafodelista"/>
-        <w:numPr>
-          <w:ilvl w:val="1"/>
-          <w:numId w:val="4"/>
-        </w:numPr>
-      </w:pPr>
-      <w:r>
-        <w:t>Nro. Compartimientos</w:t>
-      </w:r>
-    </w:p>
-    <w:p>
-      <w:pPr>
-        <w:pStyle w:val="Prrafodelista"/>
-        <w:numPr>
-          <w:ilvl w:val="0"/>
-          <w:numId w:val="4"/>
-        </w:numPr>
-      </w:pPr>
-      <w:r>
-        <w:t>Camillas</w:t>
-      </w:r>
-    </w:p>
-    <w:p>
-      <w:pPr>
-        <w:pStyle w:val="Prrafodelista"/>
-        <w:numPr>
-          <w:ilvl w:val="1"/>
-          <w:numId w:val="4"/>
-        </w:numPr>
-      </w:pPr>
-      <w:r>
-        <w:t>tipo</w:t>
-      </w:r>
-      <w:r>
-        <w:t xml:space="preserve"> (Evacuación, Citológicas, Normales)</w:t>
-      </w:r>
-    </w:p>
-    <w:p>
-      <w:pPr>
-        <w:pStyle w:val="Prrafodelista"/>
-        <w:numPr>
-          <w:ilvl w:val="0"/>
-          <w:numId w:val="4"/>
-        </w:numPr>
-      </w:pPr>
-      <w:r>
-        <w:t>Lámparas</w:t>
-      </w:r>
-    </w:p>
-    <w:p>
-      <w:pPr>
-        <w:pStyle w:val="Prrafodelista"/>
-        <w:numPr>
-          <w:ilvl w:val="1"/>
-          <w:numId w:val="4"/>
-        </w:numPr>
-      </w:pPr>
-      <w:r>
-        <w:t>Tipo (</w:t>
-      </w:r>
-      <w:r>
-        <w:t>Citológicas</w:t>
-      </w:r>
-      <w:r>
-        <w:t xml:space="preserve">, </w:t>
-      </w:r>
-      <w:r>
-        <w:t>Escritorio</w:t>
-      </w:r>
-      <w:r>
-        <w:t>)</w:t>
-      </w:r>
-    </w:p>
-    <w:p>
-      <w:pPr>
-        <w:pStyle w:val="Prrafodelista"/>
-        <w:numPr>
-          <w:ilvl w:val="0"/>
-          <w:numId w:val="4"/>
-        </w:numPr>
-      </w:pPr>
-      <w:r>
-        <w:t>Escaleras</w:t>
-      </w:r>
-    </w:p>
-    <w:p>
-      <w:pPr>
-        <w:pStyle w:val="Prrafodelista"/>
-        <w:numPr>
-          <w:ilvl w:val="1"/>
-          <w:numId w:val="4"/>
-        </w:numPr>
-      </w:pPr>
-      <w:r>
-        <w:t>Nro. Peldaños</w:t>
-      </w:r>
-    </w:p>
-    <w:p>
-      <w:pPr>
-        <w:pStyle w:val="Prrafodelista"/>
-        <w:numPr>
-          <w:ilvl w:val="1"/>
-          <w:numId w:val="4"/>
-        </w:numPr>
-      </w:pPr>
-      <w:r>
-        <w:t>Tipo (Tijera, bancos, Dobles)</w:t>
-      </w:r>
-    </w:p>
-    <w:p>
-      <w:pPr>
-        <w:pStyle w:val="Prrafodelista"/>
-        <w:numPr>
-          <w:ilvl w:val="0"/>
-          <w:numId w:val="4"/>
-        </w:numPr>
-      </w:pPr>
-      <w:r>
-        <w:t>Horno Microonda</w:t>
-      </w:r>
-    </w:p>
-    <w:p>
-      <w:pPr>
-        <w:pStyle w:val="Prrafodelista"/>
-        <w:numPr>
-          <w:ilvl w:val="0"/>
-          <w:numId w:val="4"/>
-        </w:numPr>
-      </w:pPr>
-      <w:r>
-        <w:t>Archivadores</w:t>
-      </w:r>
-    </w:p>
-    <w:p>
-      <w:pPr>
-        <w:pStyle w:val="Prrafodelista"/>
-        <w:numPr>
-          <w:ilvl w:val="1"/>
-          <w:numId w:val="4"/>
-        </w:numPr>
-      </w:pPr>
-      <w:r>
-        <w:t>Nro. Gavetas</w:t>
-      </w:r>
-    </w:p>
-    <w:p>
-      <w:pPr>
-        <w:pStyle w:val="Prrafodelista"/>
-        <w:numPr>
-          <w:ilvl w:val="1"/>
-          <w:numId w:val="4"/>
-        </w:numPr>
-      </w:pPr>
-      <w:r>
-        <w:t>Material</w:t>
-      </w:r>
-    </w:p>
-    <w:p>
-      <w:pPr>
-        <w:pStyle w:val="Prrafodelista"/>
-        <w:numPr>
-          <w:ilvl w:val="1"/>
-          <w:numId w:val="4"/>
-        </w:numPr>
-      </w:pPr>
-      <w:r>
-        <w:t>Tipo (Papelería y lamina)</w:t>
       </w:r>
     </w:p>
     <w:p/>
@@ -4935,6 +5480,155 @@
 <file path=word/numbering.xml><?xml version="1.0" encoding="utf-8"?>
 <w:numbering xmlns:wpc="http://schemas.microsoft.com/office/word/2010/wordprocessingCanvas" xmlns:cx="http://schemas.microsoft.com/office/drawing/2014/chartex" xmlns:cx1="http://schemas.microsoft.com/office/drawing/2015/9/8/chartex" xmlns:cx2="http://schemas.microsoft.com/office/drawing/2015/10/21/chartex" xmlns:cx3="http://schemas.microsoft.com/office/drawing/2016/5/9/chartex" xmlns:cx4="http://schemas.microsoft.com/office/drawing/2016/5/10/chartex" xmlns:cx5="http://schemas.microsoft.com/office/drawing/2016/5/11/chartex" xmlns:cx6="http://schemas.microsoft.com/office/drawing/2016/5/12/chartex" xmlns:cx7="http://schemas.microsoft.com/office/drawing/2016/5/13/chartex" xmlns:cx8="http://schemas.microsoft.com/office/drawing/2016/5/14/chartex" xmlns:mc="http://schemas.openxmlformats.org/markup-compatibility/2006" xmlns:aink="http://schemas.microsoft.com/office/drawing/2016/ink" xmlns:am3d="http://schemas.microsoft.com/office/drawing/2017/model3d" xmlns:o="urn:schemas-microsoft-com:office:office" xmlns:r="http://schemas.openxmlformats.org/officeDocument/2006/relationships" xmlns:m="http://schemas.openxmlformats.org/officeDocument/2006/math" xmlns:v="urn:schemas-microsoft-com:vml" xmlns:wp14="http://schemas.microsoft.com/office/word/2010/wordprocessingDrawing" xmlns:wp="http://schemas.openxmlformats.org/drawingml/2006/wordprocessingDrawing" xmlns:w10="urn:schemas-microsoft-com:office:word" xmlns:w="http://schemas.openxmlformats.org/wordprocessingml/2006/main" xmlns:w14="http://schemas.microsoft.com/office/word/2010/wordml" xmlns:w15="http://schemas.microsoft.com/office/word/2012/wordml" xmlns:w16cid="http://schemas.microsoft.com/office/word/2016/wordml/cid" xmlns:w16se="http://schemas.microsoft.com/office/word/2015/wordml/symex" xmlns:wpg="http://schemas.microsoft.com/office/word/2010/wordprocessingGroup" xmlns:wpi="http://schemas.microsoft.com/office/word/2010/wordprocessingInk" xmlns:wne="http://schemas.microsoft.com/office/word/2006/wordml" xmlns:wps="http://schemas.microsoft.com/office/word/2010/wordprocessingShape" mc:Ignorable="w14 w15 w16se w16cid wp14">
   <w:abstractNum w:abstractNumId="0" w15:restartNumberingAfterBreak="0">
+    <w:nsid w:val="03923116"/>
+    <w:multiLevelType w:val="multilevel"/>
+    <w:tmpl w:val="CDFA87F0"/>
+    <w:lvl w:ilvl="0">
+      <w:start w:val="1"/>
+      <w:numFmt w:val="bullet"/>
+      <w:lvlText w:val=""/>
+      <w:lvlJc w:val="left"/>
+      <w:pPr>
+        <w:tabs>
+          <w:tab w:val="num" w:pos="720"/>
+        </w:tabs>
+        <w:ind w:left="720" w:hanging="360"/>
+      </w:pPr>
+      <w:rPr>
+        <w:rFonts w:ascii="Symbol" w:hAnsi="Symbol" w:hint="default"/>
+        <w:sz w:val="20"/>
+      </w:rPr>
+    </w:lvl>
+    <w:lvl w:ilvl="1">
+      <w:start w:val="1"/>
+      <w:numFmt w:val="bullet"/>
+      <w:lvlText w:val="o"/>
+      <w:lvlJc w:val="left"/>
+      <w:pPr>
+        <w:tabs>
+          <w:tab w:val="num" w:pos="1440"/>
+        </w:tabs>
+        <w:ind w:left="1440" w:hanging="360"/>
+      </w:pPr>
+      <w:rPr>
+        <w:rFonts w:ascii="Courier New" w:hAnsi="Courier New" w:hint="default"/>
+        <w:sz w:val="20"/>
+      </w:rPr>
+    </w:lvl>
+    <w:lvl w:ilvl="2" w:tentative="1">
+      <w:start w:val="1"/>
+      <w:numFmt w:val="bullet"/>
+      <w:lvlText w:val=""/>
+      <w:lvlJc w:val="left"/>
+      <w:pPr>
+        <w:tabs>
+          <w:tab w:val="num" w:pos="2160"/>
+        </w:tabs>
+        <w:ind w:left="2160" w:hanging="360"/>
+      </w:pPr>
+      <w:rPr>
+        <w:rFonts w:ascii="Wingdings" w:hAnsi="Wingdings" w:hint="default"/>
+        <w:sz w:val="20"/>
+      </w:rPr>
+    </w:lvl>
+    <w:lvl w:ilvl="3" w:tentative="1">
+      <w:start w:val="1"/>
+      <w:numFmt w:val="bullet"/>
+      <w:lvlText w:val=""/>
+      <w:lvlJc w:val="left"/>
+      <w:pPr>
+        <w:tabs>
+          <w:tab w:val="num" w:pos="2880"/>
+        </w:tabs>
+        <w:ind w:left="2880" w:hanging="360"/>
+      </w:pPr>
+      <w:rPr>
+        <w:rFonts w:ascii="Wingdings" w:hAnsi="Wingdings" w:hint="default"/>
+        <w:sz w:val="20"/>
+      </w:rPr>
+    </w:lvl>
+    <w:lvl w:ilvl="4" w:tentative="1">
+      <w:start w:val="1"/>
+      <w:numFmt w:val="bullet"/>
+      <w:lvlText w:val=""/>
+      <w:lvlJc w:val="left"/>
+      <w:pPr>
+        <w:tabs>
+          <w:tab w:val="num" w:pos="3600"/>
+        </w:tabs>
+        <w:ind w:left="3600" w:hanging="360"/>
+      </w:pPr>
+      <w:rPr>
+        <w:rFonts w:ascii="Wingdings" w:hAnsi="Wingdings" w:hint="default"/>
+        <w:sz w:val="20"/>
+      </w:rPr>
+    </w:lvl>
+    <w:lvl w:ilvl="5" w:tentative="1">
+      <w:start w:val="1"/>
+      <w:numFmt w:val="bullet"/>
+      <w:lvlText w:val=""/>
+      <w:lvlJc w:val="left"/>
+      <w:pPr>
+        <w:tabs>
+          <w:tab w:val="num" w:pos="4320"/>
+        </w:tabs>
+        <w:ind w:left="4320" w:hanging="360"/>
+      </w:pPr>
+      <w:rPr>
+        <w:rFonts w:ascii="Wingdings" w:hAnsi="Wingdings" w:hint="default"/>
+        <w:sz w:val="20"/>
+      </w:rPr>
+    </w:lvl>
+    <w:lvl w:ilvl="6" w:tentative="1">
+      <w:start w:val="1"/>
+      <w:numFmt w:val="bullet"/>
+      <w:lvlText w:val=""/>
+      <w:lvlJc w:val="left"/>
+      <w:pPr>
+        <w:tabs>
+          <w:tab w:val="num" w:pos="5040"/>
+        </w:tabs>
+        <w:ind w:left="5040" w:hanging="360"/>
+      </w:pPr>
+      <w:rPr>
+        <w:rFonts w:ascii="Wingdings" w:hAnsi="Wingdings" w:hint="default"/>
+        <w:sz w:val="20"/>
+      </w:rPr>
+    </w:lvl>
+    <w:lvl w:ilvl="7" w:tentative="1">
+      <w:start w:val="1"/>
+      <w:numFmt w:val="bullet"/>
+      <w:lvlText w:val=""/>
+      <w:lvlJc w:val="left"/>
+      <w:pPr>
+        <w:tabs>
+          <w:tab w:val="num" w:pos="5760"/>
+        </w:tabs>
+        <w:ind w:left="5760" w:hanging="360"/>
+      </w:pPr>
+      <w:rPr>
+        <w:rFonts w:ascii="Wingdings" w:hAnsi="Wingdings" w:hint="default"/>
+        <w:sz w:val="20"/>
+      </w:rPr>
+    </w:lvl>
+    <w:lvl w:ilvl="8" w:tentative="1">
+      <w:start w:val="1"/>
+      <w:numFmt w:val="bullet"/>
+      <w:lvlText w:val=""/>
+      <w:lvlJc w:val="left"/>
+      <w:pPr>
+        <w:tabs>
+          <w:tab w:val="num" w:pos="6480"/>
+        </w:tabs>
+        <w:ind w:left="6480" w:hanging="360"/>
+      </w:pPr>
+      <w:rPr>
+        <w:rFonts w:ascii="Wingdings" w:hAnsi="Wingdings" w:hint="default"/>
+        <w:sz w:val="20"/>
+      </w:rPr>
+    </w:lvl>
+  </w:abstractNum>
+  <w:abstractNum w:abstractNumId="1" w15:restartNumberingAfterBreak="0">
     <w:nsid w:val="1728077D"/>
     <w:multiLevelType w:val="hybridMultilevel"/>
     <w:tmpl w:val="DE9A4A04"/>
@@ -5047,7 +5741,156 @@
       </w:rPr>
     </w:lvl>
   </w:abstractNum>
-  <w:abstractNum w:abstractNumId="1" w15:restartNumberingAfterBreak="0">
+  <w:abstractNum w:abstractNumId="2" w15:restartNumberingAfterBreak="0">
+    <w:nsid w:val="38BA7E3A"/>
+    <w:multiLevelType w:val="multilevel"/>
+    <w:tmpl w:val="9440D8E0"/>
+    <w:lvl w:ilvl="0">
+      <w:start w:val="1"/>
+      <w:numFmt w:val="bullet"/>
+      <w:lvlText w:val=""/>
+      <w:lvlJc w:val="left"/>
+      <w:pPr>
+        <w:tabs>
+          <w:tab w:val="num" w:pos="720"/>
+        </w:tabs>
+        <w:ind w:left="720" w:hanging="360"/>
+      </w:pPr>
+      <w:rPr>
+        <w:rFonts w:ascii="Symbol" w:hAnsi="Symbol" w:hint="default"/>
+        <w:sz w:val="20"/>
+      </w:rPr>
+    </w:lvl>
+    <w:lvl w:ilvl="1">
+      <w:start w:val="1"/>
+      <w:numFmt w:val="bullet"/>
+      <w:lvlText w:val="o"/>
+      <w:lvlJc w:val="left"/>
+      <w:pPr>
+        <w:tabs>
+          <w:tab w:val="num" w:pos="1440"/>
+        </w:tabs>
+        <w:ind w:left="1440" w:hanging="360"/>
+      </w:pPr>
+      <w:rPr>
+        <w:rFonts w:ascii="Courier New" w:hAnsi="Courier New" w:hint="default"/>
+        <w:sz w:val="20"/>
+      </w:rPr>
+    </w:lvl>
+    <w:lvl w:ilvl="2" w:tentative="1">
+      <w:start w:val="1"/>
+      <w:numFmt w:val="bullet"/>
+      <w:lvlText w:val=""/>
+      <w:lvlJc w:val="left"/>
+      <w:pPr>
+        <w:tabs>
+          <w:tab w:val="num" w:pos="2160"/>
+        </w:tabs>
+        <w:ind w:left="2160" w:hanging="360"/>
+      </w:pPr>
+      <w:rPr>
+        <w:rFonts w:ascii="Wingdings" w:hAnsi="Wingdings" w:hint="default"/>
+        <w:sz w:val="20"/>
+      </w:rPr>
+    </w:lvl>
+    <w:lvl w:ilvl="3" w:tentative="1">
+      <w:start w:val="1"/>
+      <w:numFmt w:val="bullet"/>
+      <w:lvlText w:val=""/>
+      <w:lvlJc w:val="left"/>
+      <w:pPr>
+        <w:tabs>
+          <w:tab w:val="num" w:pos="2880"/>
+        </w:tabs>
+        <w:ind w:left="2880" w:hanging="360"/>
+      </w:pPr>
+      <w:rPr>
+        <w:rFonts w:ascii="Wingdings" w:hAnsi="Wingdings" w:hint="default"/>
+        <w:sz w:val="20"/>
+      </w:rPr>
+    </w:lvl>
+    <w:lvl w:ilvl="4" w:tentative="1">
+      <w:start w:val="1"/>
+      <w:numFmt w:val="bullet"/>
+      <w:lvlText w:val=""/>
+      <w:lvlJc w:val="left"/>
+      <w:pPr>
+        <w:tabs>
+          <w:tab w:val="num" w:pos="3600"/>
+        </w:tabs>
+        <w:ind w:left="3600" w:hanging="360"/>
+      </w:pPr>
+      <w:rPr>
+        <w:rFonts w:ascii="Wingdings" w:hAnsi="Wingdings" w:hint="default"/>
+        <w:sz w:val="20"/>
+      </w:rPr>
+    </w:lvl>
+    <w:lvl w:ilvl="5" w:tentative="1">
+      <w:start w:val="1"/>
+      <w:numFmt w:val="bullet"/>
+      <w:lvlText w:val=""/>
+      <w:lvlJc w:val="left"/>
+      <w:pPr>
+        <w:tabs>
+          <w:tab w:val="num" w:pos="4320"/>
+        </w:tabs>
+        <w:ind w:left="4320" w:hanging="360"/>
+      </w:pPr>
+      <w:rPr>
+        <w:rFonts w:ascii="Wingdings" w:hAnsi="Wingdings" w:hint="default"/>
+        <w:sz w:val="20"/>
+      </w:rPr>
+    </w:lvl>
+    <w:lvl w:ilvl="6" w:tentative="1">
+      <w:start w:val="1"/>
+      <w:numFmt w:val="bullet"/>
+      <w:lvlText w:val=""/>
+      <w:lvlJc w:val="left"/>
+      <w:pPr>
+        <w:tabs>
+          <w:tab w:val="num" w:pos="5040"/>
+        </w:tabs>
+        <w:ind w:left="5040" w:hanging="360"/>
+      </w:pPr>
+      <w:rPr>
+        <w:rFonts w:ascii="Wingdings" w:hAnsi="Wingdings" w:hint="default"/>
+        <w:sz w:val="20"/>
+      </w:rPr>
+    </w:lvl>
+    <w:lvl w:ilvl="7" w:tentative="1">
+      <w:start w:val="1"/>
+      <w:numFmt w:val="bullet"/>
+      <w:lvlText w:val=""/>
+      <w:lvlJc w:val="left"/>
+      <w:pPr>
+        <w:tabs>
+          <w:tab w:val="num" w:pos="5760"/>
+        </w:tabs>
+        <w:ind w:left="5760" w:hanging="360"/>
+      </w:pPr>
+      <w:rPr>
+        <w:rFonts w:ascii="Wingdings" w:hAnsi="Wingdings" w:hint="default"/>
+        <w:sz w:val="20"/>
+      </w:rPr>
+    </w:lvl>
+    <w:lvl w:ilvl="8" w:tentative="1">
+      <w:start w:val="1"/>
+      <w:numFmt w:val="bullet"/>
+      <w:lvlText w:val=""/>
+      <w:lvlJc w:val="left"/>
+      <w:pPr>
+        <w:tabs>
+          <w:tab w:val="num" w:pos="6480"/>
+        </w:tabs>
+        <w:ind w:left="6480" w:hanging="360"/>
+      </w:pPr>
+      <w:rPr>
+        <w:rFonts w:ascii="Wingdings" w:hAnsi="Wingdings" w:hint="default"/>
+        <w:sz w:val="20"/>
+      </w:rPr>
+    </w:lvl>
+  </w:abstractNum>
+  <w:abstractNum w:abstractNumId="3" w15:restartNumberingAfterBreak="0">
     <w:nsid w:val="3E1F66E3"/>
     <w:multiLevelType w:val="hybridMultilevel"/>
     <w:tmpl w:val="DAC420A2"/>
@@ -5160,7 +6003,156 @@
       </w:rPr>
     </w:lvl>
   </w:abstractNum>
-  <w:abstractNum w:abstractNumId="2" w15:restartNumberingAfterBreak="0">
+  <w:abstractNum w:abstractNumId="4" w15:restartNumberingAfterBreak="0">
+    <w:nsid w:val="419E140A"/>
+    <w:multiLevelType w:val="multilevel"/>
+    <w:tmpl w:val="FA3ED2E8"/>
+    <w:lvl w:ilvl="0">
+      <w:start w:val="1"/>
+      <w:numFmt w:val="bullet"/>
+      <w:lvlText w:val=""/>
+      <w:lvlJc w:val="left"/>
+      <w:pPr>
+        <w:tabs>
+          <w:tab w:val="num" w:pos="720"/>
+        </w:tabs>
+        <w:ind w:left="720" w:hanging="360"/>
+      </w:pPr>
+      <w:rPr>
+        <w:rFonts w:ascii="Symbol" w:hAnsi="Symbol" w:hint="default"/>
+        <w:sz w:val="20"/>
+      </w:rPr>
+    </w:lvl>
+    <w:lvl w:ilvl="1">
+      <w:start w:val="1"/>
+      <w:numFmt w:val="bullet"/>
+      <w:lvlText w:val="o"/>
+      <w:lvlJc w:val="left"/>
+      <w:pPr>
+        <w:tabs>
+          <w:tab w:val="num" w:pos="1440"/>
+        </w:tabs>
+        <w:ind w:left="1440" w:hanging="360"/>
+      </w:pPr>
+      <w:rPr>
+        <w:rFonts w:ascii="Courier New" w:hAnsi="Courier New" w:hint="default"/>
+        <w:sz w:val="20"/>
+      </w:rPr>
+    </w:lvl>
+    <w:lvl w:ilvl="2" w:tentative="1">
+      <w:start w:val="1"/>
+      <w:numFmt w:val="bullet"/>
+      <w:lvlText w:val=""/>
+      <w:lvlJc w:val="left"/>
+      <w:pPr>
+        <w:tabs>
+          <w:tab w:val="num" w:pos="2160"/>
+        </w:tabs>
+        <w:ind w:left="2160" w:hanging="360"/>
+      </w:pPr>
+      <w:rPr>
+        <w:rFonts w:ascii="Wingdings" w:hAnsi="Wingdings" w:hint="default"/>
+        <w:sz w:val="20"/>
+      </w:rPr>
+    </w:lvl>
+    <w:lvl w:ilvl="3" w:tentative="1">
+      <w:start w:val="1"/>
+      <w:numFmt w:val="bullet"/>
+      <w:lvlText w:val=""/>
+      <w:lvlJc w:val="left"/>
+      <w:pPr>
+        <w:tabs>
+          <w:tab w:val="num" w:pos="2880"/>
+        </w:tabs>
+        <w:ind w:left="2880" w:hanging="360"/>
+      </w:pPr>
+      <w:rPr>
+        <w:rFonts w:ascii="Wingdings" w:hAnsi="Wingdings" w:hint="default"/>
+        <w:sz w:val="20"/>
+      </w:rPr>
+    </w:lvl>
+    <w:lvl w:ilvl="4" w:tentative="1">
+      <w:start w:val="1"/>
+      <w:numFmt w:val="bullet"/>
+      <w:lvlText w:val=""/>
+      <w:lvlJc w:val="left"/>
+      <w:pPr>
+        <w:tabs>
+          <w:tab w:val="num" w:pos="3600"/>
+        </w:tabs>
+        <w:ind w:left="3600" w:hanging="360"/>
+      </w:pPr>
+      <w:rPr>
+        <w:rFonts w:ascii="Wingdings" w:hAnsi="Wingdings" w:hint="default"/>
+        <w:sz w:val="20"/>
+      </w:rPr>
+    </w:lvl>
+    <w:lvl w:ilvl="5" w:tentative="1">
+      <w:start w:val="1"/>
+      <w:numFmt w:val="bullet"/>
+      <w:lvlText w:val=""/>
+      <w:lvlJc w:val="left"/>
+      <w:pPr>
+        <w:tabs>
+          <w:tab w:val="num" w:pos="4320"/>
+        </w:tabs>
+        <w:ind w:left="4320" w:hanging="360"/>
+      </w:pPr>
+      <w:rPr>
+        <w:rFonts w:ascii="Wingdings" w:hAnsi="Wingdings" w:hint="default"/>
+        <w:sz w:val="20"/>
+      </w:rPr>
+    </w:lvl>
+    <w:lvl w:ilvl="6" w:tentative="1">
+      <w:start w:val="1"/>
+      <w:numFmt w:val="bullet"/>
+      <w:lvlText w:val=""/>
+      <w:lvlJc w:val="left"/>
+      <w:pPr>
+        <w:tabs>
+          <w:tab w:val="num" w:pos="5040"/>
+        </w:tabs>
+        <w:ind w:left="5040" w:hanging="360"/>
+      </w:pPr>
+      <w:rPr>
+        <w:rFonts w:ascii="Wingdings" w:hAnsi="Wingdings" w:hint="default"/>
+        <w:sz w:val="20"/>
+      </w:rPr>
+    </w:lvl>
+    <w:lvl w:ilvl="7" w:tentative="1">
+      <w:start w:val="1"/>
+      <w:numFmt w:val="bullet"/>
+      <w:lvlText w:val=""/>
+      <w:lvlJc w:val="left"/>
+      <w:pPr>
+        <w:tabs>
+          <w:tab w:val="num" w:pos="5760"/>
+        </w:tabs>
+        <w:ind w:left="5760" w:hanging="360"/>
+      </w:pPr>
+      <w:rPr>
+        <w:rFonts w:ascii="Wingdings" w:hAnsi="Wingdings" w:hint="default"/>
+        <w:sz w:val="20"/>
+      </w:rPr>
+    </w:lvl>
+    <w:lvl w:ilvl="8" w:tentative="1">
+      <w:start w:val="1"/>
+      <w:numFmt w:val="bullet"/>
+      <w:lvlText w:val=""/>
+      <w:lvlJc w:val="left"/>
+      <w:pPr>
+        <w:tabs>
+          <w:tab w:val="num" w:pos="6480"/>
+        </w:tabs>
+        <w:ind w:left="6480" w:hanging="360"/>
+      </w:pPr>
+      <w:rPr>
+        <w:rFonts w:ascii="Wingdings" w:hAnsi="Wingdings" w:hint="default"/>
+        <w:sz w:val="20"/>
+      </w:rPr>
+    </w:lvl>
+  </w:abstractNum>
+  <w:abstractNum w:abstractNumId="5" w15:restartNumberingAfterBreak="0">
     <w:nsid w:val="4FB944B0"/>
     <w:multiLevelType w:val="hybridMultilevel"/>
     <w:tmpl w:val="8BAE2E86"/>
@@ -5273,7 +6265,156 @@
       </w:rPr>
     </w:lvl>
   </w:abstractNum>
-  <w:abstractNum w:abstractNumId="3" w15:restartNumberingAfterBreak="0">
+  <w:abstractNum w:abstractNumId="6" w15:restartNumberingAfterBreak="0">
+    <w:nsid w:val="52F703AB"/>
+    <w:multiLevelType w:val="multilevel"/>
+    <w:tmpl w:val="D4567438"/>
+    <w:lvl w:ilvl="0">
+      <w:start w:val="1"/>
+      <w:numFmt w:val="bullet"/>
+      <w:lvlText w:val=""/>
+      <w:lvlJc w:val="left"/>
+      <w:pPr>
+        <w:tabs>
+          <w:tab w:val="num" w:pos="720"/>
+        </w:tabs>
+        <w:ind w:left="720" w:hanging="360"/>
+      </w:pPr>
+      <w:rPr>
+        <w:rFonts w:ascii="Symbol" w:hAnsi="Symbol" w:hint="default"/>
+        <w:sz w:val="20"/>
+      </w:rPr>
+    </w:lvl>
+    <w:lvl w:ilvl="1">
+      <w:start w:val="1"/>
+      <w:numFmt w:val="bullet"/>
+      <w:lvlText w:val="o"/>
+      <w:lvlJc w:val="left"/>
+      <w:pPr>
+        <w:tabs>
+          <w:tab w:val="num" w:pos="1440"/>
+        </w:tabs>
+        <w:ind w:left="1440" w:hanging="360"/>
+      </w:pPr>
+      <w:rPr>
+        <w:rFonts w:ascii="Courier New" w:hAnsi="Courier New" w:hint="default"/>
+        <w:sz w:val="20"/>
+      </w:rPr>
+    </w:lvl>
+    <w:lvl w:ilvl="2" w:tentative="1">
+      <w:start w:val="1"/>
+      <w:numFmt w:val="bullet"/>
+      <w:lvlText w:val=""/>
+      <w:lvlJc w:val="left"/>
+      <w:pPr>
+        <w:tabs>
+          <w:tab w:val="num" w:pos="2160"/>
+        </w:tabs>
+        <w:ind w:left="2160" w:hanging="360"/>
+      </w:pPr>
+      <w:rPr>
+        <w:rFonts w:ascii="Wingdings" w:hAnsi="Wingdings" w:hint="default"/>
+        <w:sz w:val="20"/>
+      </w:rPr>
+    </w:lvl>
+    <w:lvl w:ilvl="3" w:tentative="1">
+      <w:start w:val="1"/>
+      <w:numFmt w:val="bullet"/>
+      <w:lvlText w:val=""/>
+      <w:lvlJc w:val="left"/>
+      <w:pPr>
+        <w:tabs>
+          <w:tab w:val="num" w:pos="2880"/>
+        </w:tabs>
+        <w:ind w:left="2880" w:hanging="360"/>
+      </w:pPr>
+      <w:rPr>
+        <w:rFonts w:ascii="Wingdings" w:hAnsi="Wingdings" w:hint="default"/>
+        <w:sz w:val="20"/>
+      </w:rPr>
+    </w:lvl>
+    <w:lvl w:ilvl="4" w:tentative="1">
+      <w:start w:val="1"/>
+      <w:numFmt w:val="bullet"/>
+      <w:lvlText w:val=""/>
+      <w:lvlJc w:val="left"/>
+      <w:pPr>
+        <w:tabs>
+          <w:tab w:val="num" w:pos="3600"/>
+        </w:tabs>
+        <w:ind w:left="3600" w:hanging="360"/>
+      </w:pPr>
+      <w:rPr>
+        <w:rFonts w:ascii="Wingdings" w:hAnsi="Wingdings" w:hint="default"/>
+        <w:sz w:val="20"/>
+      </w:rPr>
+    </w:lvl>
+    <w:lvl w:ilvl="5" w:tentative="1">
+      <w:start w:val="1"/>
+      <w:numFmt w:val="bullet"/>
+      <w:lvlText w:val=""/>
+      <w:lvlJc w:val="left"/>
+      <w:pPr>
+        <w:tabs>
+          <w:tab w:val="num" w:pos="4320"/>
+        </w:tabs>
+        <w:ind w:left="4320" w:hanging="360"/>
+      </w:pPr>
+      <w:rPr>
+        <w:rFonts w:ascii="Wingdings" w:hAnsi="Wingdings" w:hint="default"/>
+        <w:sz w:val="20"/>
+      </w:rPr>
+    </w:lvl>
+    <w:lvl w:ilvl="6" w:tentative="1">
+      <w:start w:val="1"/>
+      <w:numFmt w:val="bullet"/>
+      <w:lvlText w:val=""/>
+      <w:lvlJc w:val="left"/>
+      <w:pPr>
+        <w:tabs>
+          <w:tab w:val="num" w:pos="5040"/>
+        </w:tabs>
+        <w:ind w:left="5040" w:hanging="360"/>
+      </w:pPr>
+      <w:rPr>
+        <w:rFonts w:ascii="Wingdings" w:hAnsi="Wingdings" w:hint="default"/>
+        <w:sz w:val="20"/>
+      </w:rPr>
+    </w:lvl>
+    <w:lvl w:ilvl="7" w:tentative="1">
+      <w:start w:val="1"/>
+      <w:numFmt w:val="bullet"/>
+      <w:lvlText w:val=""/>
+      <w:lvlJc w:val="left"/>
+      <w:pPr>
+        <w:tabs>
+          <w:tab w:val="num" w:pos="5760"/>
+        </w:tabs>
+        <w:ind w:left="5760" w:hanging="360"/>
+      </w:pPr>
+      <w:rPr>
+        <w:rFonts w:ascii="Wingdings" w:hAnsi="Wingdings" w:hint="default"/>
+        <w:sz w:val="20"/>
+      </w:rPr>
+    </w:lvl>
+    <w:lvl w:ilvl="8" w:tentative="1">
+      <w:start w:val="1"/>
+      <w:numFmt w:val="bullet"/>
+      <w:lvlText w:val=""/>
+      <w:lvlJc w:val="left"/>
+      <w:pPr>
+        <w:tabs>
+          <w:tab w:val="num" w:pos="6480"/>
+        </w:tabs>
+        <w:ind w:left="6480" w:hanging="360"/>
+      </w:pPr>
+      <w:rPr>
+        <w:rFonts w:ascii="Wingdings" w:hAnsi="Wingdings" w:hint="default"/>
+        <w:sz w:val="20"/>
+      </w:rPr>
+    </w:lvl>
+  </w:abstractNum>
+  <w:abstractNum w:abstractNumId="7" w15:restartNumberingAfterBreak="0">
     <w:nsid w:val="53E6684B"/>
     <w:multiLevelType w:val="hybridMultilevel"/>
     <w:tmpl w:val="AE184C0E"/>
@@ -5386,7 +6527,7 @@
       </w:rPr>
     </w:lvl>
   </w:abstractNum>
-  <w:abstractNum w:abstractNumId="4" w15:restartNumberingAfterBreak="0">
+  <w:abstractNum w:abstractNumId="8" w15:restartNumberingAfterBreak="0">
     <w:nsid w:val="5D8B54A0"/>
     <w:multiLevelType w:val="hybridMultilevel"/>
     <w:tmpl w:val="AE84899E"/>
@@ -5499,7 +6640,7 @@
       </w:rPr>
     </w:lvl>
   </w:abstractNum>
-  <w:abstractNum w:abstractNumId="5" w15:restartNumberingAfterBreak="0">
+  <w:abstractNum w:abstractNumId="9" w15:restartNumberingAfterBreak="0">
     <w:nsid w:val="5EA36AC9"/>
     <w:multiLevelType w:val="hybridMultilevel"/>
     <w:tmpl w:val="BFA834AC"/>
@@ -5612,7 +6753,156 @@
       </w:rPr>
     </w:lvl>
   </w:abstractNum>
-  <w:abstractNum w:abstractNumId="6" w15:restartNumberingAfterBreak="0">
+  <w:abstractNum w:abstractNumId="10" w15:restartNumberingAfterBreak="0">
+    <w:nsid w:val="5F62747A"/>
+    <w:multiLevelType w:val="multilevel"/>
+    <w:tmpl w:val="8970F85A"/>
+    <w:lvl w:ilvl="0">
+      <w:start w:val="1"/>
+      <w:numFmt w:val="bullet"/>
+      <w:lvlText w:val=""/>
+      <w:lvlJc w:val="left"/>
+      <w:pPr>
+        <w:tabs>
+          <w:tab w:val="num" w:pos="720"/>
+        </w:tabs>
+        <w:ind w:left="720" w:hanging="360"/>
+      </w:pPr>
+      <w:rPr>
+        <w:rFonts w:ascii="Symbol" w:hAnsi="Symbol" w:hint="default"/>
+        <w:sz w:val="20"/>
+      </w:rPr>
+    </w:lvl>
+    <w:lvl w:ilvl="1">
+      <w:start w:val="1"/>
+      <w:numFmt w:val="bullet"/>
+      <w:lvlText w:val="o"/>
+      <w:lvlJc w:val="left"/>
+      <w:pPr>
+        <w:tabs>
+          <w:tab w:val="num" w:pos="1440"/>
+        </w:tabs>
+        <w:ind w:left="1440" w:hanging="360"/>
+      </w:pPr>
+      <w:rPr>
+        <w:rFonts w:ascii="Courier New" w:hAnsi="Courier New" w:hint="default"/>
+        <w:sz w:val="20"/>
+      </w:rPr>
+    </w:lvl>
+    <w:lvl w:ilvl="2" w:tentative="1">
+      <w:start w:val="1"/>
+      <w:numFmt w:val="bullet"/>
+      <w:lvlText w:val=""/>
+      <w:lvlJc w:val="left"/>
+      <w:pPr>
+        <w:tabs>
+          <w:tab w:val="num" w:pos="2160"/>
+        </w:tabs>
+        <w:ind w:left="2160" w:hanging="360"/>
+      </w:pPr>
+      <w:rPr>
+        <w:rFonts w:ascii="Wingdings" w:hAnsi="Wingdings" w:hint="default"/>
+        <w:sz w:val="20"/>
+      </w:rPr>
+    </w:lvl>
+    <w:lvl w:ilvl="3" w:tentative="1">
+      <w:start w:val="1"/>
+      <w:numFmt w:val="bullet"/>
+      <w:lvlText w:val=""/>
+      <w:lvlJc w:val="left"/>
+      <w:pPr>
+        <w:tabs>
+          <w:tab w:val="num" w:pos="2880"/>
+        </w:tabs>
+        <w:ind w:left="2880" w:hanging="360"/>
+      </w:pPr>
+      <w:rPr>
+        <w:rFonts w:ascii="Wingdings" w:hAnsi="Wingdings" w:hint="default"/>
+        <w:sz w:val="20"/>
+      </w:rPr>
+    </w:lvl>
+    <w:lvl w:ilvl="4" w:tentative="1">
+      <w:start w:val="1"/>
+      <w:numFmt w:val="bullet"/>
+      <w:lvlText w:val=""/>
+      <w:lvlJc w:val="left"/>
+      <w:pPr>
+        <w:tabs>
+          <w:tab w:val="num" w:pos="3600"/>
+        </w:tabs>
+        <w:ind w:left="3600" w:hanging="360"/>
+      </w:pPr>
+      <w:rPr>
+        <w:rFonts w:ascii="Wingdings" w:hAnsi="Wingdings" w:hint="default"/>
+        <w:sz w:val="20"/>
+      </w:rPr>
+    </w:lvl>
+    <w:lvl w:ilvl="5" w:tentative="1">
+      <w:start w:val="1"/>
+      <w:numFmt w:val="bullet"/>
+      <w:lvlText w:val=""/>
+      <w:lvlJc w:val="left"/>
+      <w:pPr>
+        <w:tabs>
+          <w:tab w:val="num" w:pos="4320"/>
+        </w:tabs>
+        <w:ind w:left="4320" w:hanging="360"/>
+      </w:pPr>
+      <w:rPr>
+        <w:rFonts w:ascii="Wingdings" w:hAnsi="Wingdings" w:hint="default"/>
+        <w:sz w:val="20"/>
+      </w:rPr>
+    </w:lvl>
+    <w:lvl w:ilvl="6" w:tentative="1">
+      <w:start w:val="1"/>
+      <w:numFmt w:val="bullet"/>
+      <w:lvlText w:val=""/>
+      <w:lvlJc w:val="left"/>
+      <w:pPr>
+        <w:tabs>
+          <w:tab w:val="num" w:pos="5040"/>
+        </w:tabs>
+        <w:ind w:left="5040" w:hanging="360"/>
+      </w:pPr>
+      <w:rPr>
+        <w:rFonts w:ascii="Wingdings" w:hAnsi="Wingdings" w:hint="default"/>
+        <w:sz w:val="20"/>
+      </w:rPr>
+    </w:lvl>
+    <w:lvl w:ilvl="7" w:tentative="1">
+      <w:start w:val="1"/>
+      <w:numFmt w:val="bullet"/>
+      <w:lvlText w:val=""/>
+      <w:lvlJc w:val="left"/>
+      <w:pPr>
+        <w:tabs>
+          <w:tab w:val="num" w:pos="5760"/>
+        </w:tabs>
+        <w:ind w:left="5760" w:hanging="360"/>
+      </w:pPr>
+      <w:rPr>
+        <w:rFonts w:ascii="Wingdings" w:hAnsi="Wingdings" w:hint="default"/>
+        <w:sz w:val="20"/>
+      </w:rPr>
+    </w:lvl>
+    <w:lvl w:ilvl="8" w:tentative="1">
+      <w:start w:val="1"/>
+      <w:numFmt w:val="bullet"/>
+      <w:lvlText w:val=""/>
+      <w:lvlJc w:val="left"/>
+      <w:pPr>
+        <w:tabs>
+          <w:tab w:val="num" w:pos="6480"/>
+        </w:tabs>
+        <w:ind w:left="6480" w:hanging="360"/>
+      </w:pPr>
+      <w:rPr>
+        <w:rFonts w:ascii="Wingdings" w:hAnsi="Wingdings" w:hint="default"/>
+        <w:sz w:val="20"/>
+      </w:rPr>
+    </w:lvl>
+  </w:abstractNum>
+  <w:abstractNum w:abstractNumId="11" w15:restartNumberingAfterBreak="0">
     <w:nsid w:val="6D145410"/>
     <w:multiLevelType w:val="hybridMultilevel"/>
     <w:tmpl w:val="885A70C2"/>
@@ -5698,7 +6988,7 @@
       </w:pPr>
     </w:lvl>
   </w:abstractNum>
-  <w:abstractNum w:abstractNumId="7" w15:restartNumberingAfterBreak="0">
+  <w:abstractNum w:abstractNumId="12" w15:restartNumberingAfterBreak="0">
     <w:nsid w:val="739C0173"/>
     <w:multiLevelType w:val="hybridMultilevel"/>
     <w:tmpl w:val="F402BA1C"/>
@@ -5787,29 +7077,316 @@
       </w:pPr>
     </w:lvl>
   </w:abstractNum>
+  <w:abstractNum w:abstractNumId="13" w15:restartNumberingAfterBreak="0">
+    <w:nsid w:val="76F91085"/>
+    <w:multiLevelType w:val="multilevel"/>
+    <w:tmpl w:val="F5321EB6"/>
+    <w:lvl w:ilvl="0">
+      <w:start w:val="1"/>
+      <w:numFmt w:val="bullet"/>
+      <w:lvlText w:val=""/>
+      <w:lvlJc w:val="left"/>
+      <w:pPr>
+        <w:tabs>
+          <w:tab w:val="num" w:pos="720"/>
+        </w:tabs>
+        <w:ind w:left="720" w:hanging="360"/>
+      </w:pPr>
+      <w:rPr>
+        <w:rFonts w:ascii="Symbol" w:hAnsi="Symbol" w:hint="default"/>
+        <w:sz w:val="20"/>
+      </w:rPr>
+    </w:lvl>
+    <w:lvl w:ilvl="1">
+      <w:start w:val="1"/>
+      <w:numFmt w:val="bullet"/>
+      <w:lvlText w:val="o"/>
+      <w:lvlJc w:val="left"/>
+      <w:pPr>
+        <w:tabs>
+          <w:tab w:val="num" w:pos="1440"/>
+        </w:tabs>
+        <w:ind w:left="1440" w:hanging="360"/>
+      </w:pPr>
+      <w:rPr>
+        <w:rFonts w:ascii="Courier New" w:hAnsi="Courier New" w:hint="default"/>
+        <w:sz w:val="20"/>
+      </w:rPr>
+    </w:lvl>
+    <w:lvl w:ilvl="2" w:tentative="1">
+      <w:start w:val="1"/>
+      <w:numFmt w:val="bullet"/>
+      <w:lvlText w:val=""/>
+      <w:lvlJc w:val="left"/>
+      <w:pPr>
+        <w:tabs>
+          <w:tab w:val="num" w:pos="2160"/>
+        </w:tabs>
+        <w:ind w:left="2160" w:hanging="360"/>
+      </w:pPr>
+      <w:rPr>
+        <w:rFonts w:ascii="Wingdings" w:hAnsi="Wingdings" w:hint="default"/>
+        <w:sz w:val="20"/>
+      </w:rPr>
+    </w:lvl>
+    <w:lvl w:ilvl="3" w:tentative="1">
+      <w:start w:val="1"/>
+      <w:numFmt w:val="bullet"/>
+      <w:lvlText w:val=""/>
+      <w:lvlJc w:val="left"/>
+      <w:pPr>
+        <w:tabs>
+          <w:tab w:val="num" w:pos="2880"/>
+        </w:tabs>
+        <w:ind w:left="2880" w:hanging="360"/>
+      </w:pPr>
+      <w:rPr>
+        <w:rFonts w:ascii="Wingdings" w:hAnsi="Wingdings" w:hint="default"/>
+        <w:sz w:val="20"/>
+      </w:rPr>
+    </w:lvl>
+    <w:lvl w:ilvl="4" w:tentative="1">
+      <w:start w:val="1"/>
+      <w:numFmt w:val="bullet"/>
+      <w:lvlText w:val=""/>
+      <w:lvlJc w:val="left"/>
+      <w:pPr>
+        <w:tabs>
+          <w:tab w:val="num" w:pos="3600"/>
+        </w:tabs>
+        <w:ind w:left="3600" w:hanging="360"/>
+      </w:pPr>
+      <w:rPr>
+        <w:rFonts w:ascii="Wingdings" w:hAnsi="Wingdings" w:hint="default"/>
+        <w:sz w:val="20"/>
+      </w:rPr>
+    </w:lvl>
+    <w:lvl w:ilvl="5" w:tentative="1">
+      <w:start w:val="1"/>
+      <w:numFmt w:val="bullet"/>
+      <w:lvlText w:val=""/>
+      <w:lvlJc w:val="left"/>
+      <w:pPr>
+        <w:tabs>
+          <w:tab w:val="num" w:pos="4320"/>
+        </w:tabs>
+        <w:ind w:left="4320" w:hanging="360"/>
+      </w:pPr>
+      <w:rPr>
+        <w:rFonts w:ascii="Wingdings" w:hAnsi="Wingdings" w:hint="default"/>
+        <w:sz w:val="20"/>
+      </w:rPr>
+    </w:lvl>
+    <w:lvl w:ilvl="6" w:tentative="1">
+      <w:start w:val="1"/>
+      <w:numFmt w:val="bullet"/>
+      <w:lvlText w:val=""/>
+      <w:lvlJc w:val="left"/>
+      <w:pPr>
+        <w:tabs>
+          <w:tab w:val="num" w:pos="5040"/>
+        </w:tabs>
+        <w:ind w:left="5040" w:hanging="360"/>
+      </w:pPr>
+      <w:rPr>
+        <w:rFonts w:ascii="Wingdings" w:hAnsi="Wingdings" w:hint="default"/>
+        <w:sz w:val="20"/>
+      </w:rPr>
+    </w:lvl>
+    <w:lvl w:ilvl="7" w:tentative="1">
+      <w:start w:val="1"/>
+      <w:numFmt w:val="bullet"/>
+      <w:lvlText w:val=""/>
+      <w:lvlJc w:val="left"/>
+      <w:pPr>
+        <w:tabs>
+          <w:tab w:val="num" w:pos="5760"/>
+        </w:tabs>
+        <w:ind w:left="5760" w:hanging="360"/>
+      </w:pPr>
+      <w:rPr>
+        <w:rFonts w:ascii="Wingdings" w:hAnsi="Wingdings" w:hint="default"/>
+        <w:sz w:val="20"/>
+      </w:rPr>
+    </w:lvl>
+    <w:lvl w:ilvl="8" w:tentative="1">
+      <w:start w:val="1"/>
+      <w:numFmt w:val="bullet"/>
+      <w:lvlText w:val=""/>
+      <w:lvlJc w:val="left"/>
+      <w:pPr>
+        <w:tabs>
+          <w:tab w:val="num" w:pos="6480"/>
+        </w:tabs>
+        <w:ind w:left="6480" w:hanging="360"/>
+      </w:pPr>
+      <w:rPr>
+        <w:rFonts w:ascii="Wingdings" w:hAnsi="Wingdings" w:hint="default"/>
+        <w:sz w:val="20"/>
+      </w:rPr>
+    </w:lvl>
+  </w:abstractNum>
   <w:num w:numId="1">
+    <w:abstractNumId w:val="9"/>
+  </w:num>
+  <w:num w:numId="2">
+    <w:abstractNumId w:val="3"/>
+  </w:num>
+  <w:num w:numId="3">
+    <w:abstractNumId w:val="8"/>
+  </w:num>
+  <w:num w:numId="4">
+    <w:abstractNumId w:val="7"/>
+  </w:num>
+  <w:num w:numId="5">
     <w:abstractNumId w:val="5"/>
   </w:num>
-  <w:num w:numId="2">
+  <w:num w:numId="6">
+    <w:abstractNumId w:val="11"/>
+  </w:num>
+  <w:num w:numId="7">
+    <w:abstractNumId w:val="12"/>
+  </w:num>
+  <w:num w:numId="8">
     <w:abstractNumId w:val="1"/>
   </w:num>
-  <w:num w:numId="3">
+  <w:num w:numId="9">
+    <w:abstractNumId w:val="0"/>
+  </w:num>
+  <w:num w:numId="10">
+    <w:abstractNumId w:val="0"/>
+    <w:lvlOverride w:ilvl="1">
+      <w:lvl w:ilvl="1">
+        <w:numFmt w:val="bullet"/>
+        <w:lvlText w:val=""/>
+        <w:lvlJc w:val="left"/>
+        <w:pPr>
+          <w:tabs>
+            <w:tab w:val="num" w:pos="1440"/>
+          </w:tabs>
+          <w:ind w:left="1440" w:hanging="360"/>
+        </w:pPr>
+        <w:rPr>
+          <w:rFonts w:ascii="Symbol" w:hAnsi="Symbol" w:hint="default"/>
+          <w:sz w:val="20"/>
+        </w:rPr>
+      </w:lvl>
+    </w:lvlOverride>
+  </w:num>
+  <w:num w:numId="11">
     <w:abstractNumId w:val="4"/>
   </w:num>
-  <w:num w:numId="4">
-    <w:abstractNumId w:val="3"/>
+  <w:num w:numId="12">
+    <w:abstractNumId w:val="4"/>
+    <w:lvlOverride w:ilvl="1">
+      <w:lvl w:ilvl="1">
+        <w:numFmt w:val="bullet"/>
+        <w:lvlText w:val=""/>
+        <w:lvlJc w:val="left"/>
+        <w:pPr>
+          <w:tabs>
+            <w:tab w:val="num" w:pos="1440"/>
+          </w:tabs>
+          <w:ind w:left="1440" w:hanging="360"/>
+        </w:pPr>
+        <w:rPr>
+          <w:rFonts w:ascii="Symbol" w:hAnsi="Symbol" w:hint="default"/>
+          <w:sz w:val="20"/>
+        </w:rPr>
+      </w:lvl>
+    </w:lvlOverride>
   </w:num>
-  <w:num w:numId="5">
+  <w:num w:numId="13">
+    <w:abstractNumId w:val="6"/>
+  </w:num>
+  <w:num w:numId="14">
+    <w:abstractNumId w:val="6"/>
+    <w:lvlOverride w:ilvl="1">
+      <w:lvl w:ilvl="1">
+        <w:numFmt w:val="bullet"/>
+        <w:lvlText w:val=""/>
+        <w:lvlJc w:val="left"/>
+        <w:pPr>
+          <w:tabs>
+            <w:tab w:val="num" w:pos="1440"/>
+          </w:tabs>
+          <w:ind w:left="1440" w:hanging="360"/>
+        </w:pPr>
+        <w:rPr>
+          <w:rFonts w:ascii="Symbol" w:hAnsi="Symbol" w:hint="default"/>
+          <w:sz w:val="20"/>
+        </w:rPr>
+      </w:lvl>
+    </w:lvlOverride>
+  </w:num>
+  <w:num w:numId="15">
+    <w:abstractNumId w:val="13"/>
+  </w:num>
+  <w:num w:numId="16">
+    <w:abstractNumId w:val="13"/>
+    <w:lvlOverride w:ilvl="1">
+      <w:lvl w:ilvl="1">
+        <w:numFmt w:val="bullet"/>
+        <w:lvlText w:val=""/>
+        <w:lvlJc w:val="left"/>
+        <w:pPr>
+          <w:tabs>
+            <w:tab w:val="num" w:pos="1440"/>
+          </w:tabs>
+          <w:ind w:left="1440" w:hanging="360"/>
+        </w:pPr>
+        <w:rPr>
+          <w:rFonts w:ascii="Symbol" w:hAnsi="Symbol" w:hint="default"/>
+          <w:sz w:val="20"/>
+        </w:rPr>
+      </w:lvl>
+    </w:lvlOverride>
+  </w:num>
+  <w:num w:numId="17">
     <w:abstractNumId w:val="2"/>
   </w:num>
-  <w:num w:numId="6">
-    <w:abstractNumId w:val="6"/>
+  <w:num w:numId="18">
+    <w:abstractNumId w:val="2"/>
+    <w:lvlOverride w:ilvl="1">
+      <w:lvl w:ilvl="1">
+        <w:numFmt w:val="bullet"/>
+        <w:lvlText w:val=""/>
+        <w:lvlJc w:val="left"/>
+        <w:pPr>
+          <w:tabs>
+            <w:tab w:val="num" w:pos="1440"/>
+          </w:tabs>
+          <w:ind w:left="1440" w:hanging="360"/>
+        </w:pPr>
+        <w:rPr>
+          <w:rFonts w:ascii="Symbol" w:hAnsi="Symbol" w:hint="default"/>
+          <w:sz w:val="20"/>
+        </w:rPr>
+      </w:lvl>
+    </w:lvlOverride>
   </w:num>
-  <w:num w:numId="7">
-    <w:abstractNumId w:val="7"/>
+  <w:num w:numId="19">
+    <w:abstractNumId w:val="10"/>
   </w:num>
-  <w:num w:numId="8">
-    <w:abstractNumId w:val="0"/>
+  <w:num w:numId="20">
+    <w:abstractNumId w:val="10"/>
+    <w:lvlOverride w:ilvl="1">
+      <w:lvl w:ilvl="1">
+        <w:numFmt w:val="bullet"/>
+        <w:lvlText w:val=""/>
+        <w:lvlJc w:val="left"/>
+        <w:pPr>
+          <w:tabs>
+            <w:tab w:val="num" w:pos="1440"/>
+          </w:tabs>
+          <w:ind w:left="1440" w:hanging="360"/>
+        </w:pPr>
+        <w:rPr>
+          <w:rFonts w:ascii="Symbol" w:hAnsi="Symbol" w:hint="default"/>
+          <w:sz w:val="20"/>
+        </w:rPr>
+      </w:lvl>
+    </w:lvlOverride>
   </w:num>
 </w:numbering>
 </file>
@@ -6920,6 +8497,23 @@
       <w:u w:val="single"/>
     </w:rPr>
   </w:style>
+  <w:style w:type="paragraph" w:styleId="NormalWeb">
+    <w:name w:val="Normal (Web)"/>
+    <w:basedOn w:val="Normal"/>
+    <w:uiPriority w:val="99"/>
+    <w:semiHidden/>
+    <w:unhideWhenUsed/>
+    <w:rsid w:val="00A963D0"/>
+    <w:pPr>
+      <w:spacing w:before="100" w:beforeAutospacing="1" w:after="100" w:afterAutospacing="1" w:line="240" w:lineRule="auto"/>
+    </w:pPr>
+    <w:rPr>
+      <w:rFonts w:ascii="Times New Roman" w:eastAsia="Times New Roman" w:hAnsi="Times New Roman" w:cs="Times New Roman"/>
+      <w:sz w:val="24"/>
+      <w:szCs w:val="24"/>
+      <w:lang w:eastAsia="es-CO"/>
+    </w:rPr>
+  </w:style>
 </w:styles>
 </file>
 
@@ -7223,7 +8817,7 @@
 </file>
 
 <file path=customXml/itemProps1.xml><?xml version="1.0" encoding="utf-8"?>
-<ds:datastoreItem xmlns:ds="http://schemas.openxmlformats.org/officeDocument/2006/customXml" ds:itemID="{898DB60F-8657-437A-A760-A2DA320F2014}">
+<ds:datastoreItem xmlns:ds="http://schemas.openxmlformats.org/officeDocument/2006/customXml" ds:itemID="{E421C60F-B58E-428C-AF77-E4BBB95D37B1}">
   <ds:schemaRefs>
     <ds:schemaRef ds:uri="http://schemas.openxmlformats.org/officeDocument/2006/bibliography"/>
   </ds:schemaRefs>

</xml_diff>